<commit_message>
data repository and worksheets for cricket module finsished
</commit_message>
<xml_diff>
--- a/vgjohn/cricket_module/Module/cricket_worksheet.docx
+++ b/vgjohn/cricket_module/Module/cricket_worksheet.docx
@@ -8,12 +8,14 @@
         <w:jc w:val="center"/>
         <w:outlineLvl w:val="1"/>
         <w:rPr>
-          <w:b/>
-          <w:bCs/>
-        </w:rPr>
-      </w:pPr>
-      <w:r>
-        <w:rPr>
+          <w:rFonts w:asciiTheme="majorHAnsi" w:hAnsiTheme="majorHAnsi" w:cstheme="majorHAnsi"/>
+          <w:b/>
+          <w:bCs/>
+        </w:rPr>
+      </w:pPr>
+      <w:r>
+        <w:rPr>
+          <w:rFonts w:asciiTheme="majorHAnsi" w:hAnsiTheme="majorHAnsi" w:cstheme="majorHAnsi"/>
           <w:b/>
           <w:bCs/>
         </w:rPr>
@@ -25,12 +27,14 @@
         <w:spacing w:before="100" w:beforeAutospacing="1" w:after="100" w:afterAutospacing="1"/>
         <w:outlineLvl w:val="1"/>
         <w:rPr>
-          <w:b/>
-          <w:bCs/>
-        </w:rPr>
-      </w:pPr>
-      <w:r>
-        <w:rPr>
+          <w:rFonts w:asciiTheme="minorHAnsi" w:hAnsiTheme="minorHAnsi" w:cstheme="minorHAnsi"/>
+          <w:b/>
+          <w:bCs/>
+        </w:rPr>
+      </w:pPr>
+      <w:r>
+        <w:rPr>
+          <w:rFonts w:asciiTheme="minorHAnsi" w:hAnsiTheme="minorHAnsi" w:cstheme="minorHAnsi"/>
           <w:sz w:val="20"/>
           <w:szCs w:val="20"/>
         </w:rPr>
@@ -42,14 +46,16 @@
         <w:spacing w:before="100" w:beforeAutospacing="1" w:after="100" w:afterAutospacing="1"/>
         <w:outlineLvl w:val="2"/>
         <w:rPr>
-          <w:b/>
-          <w:bCs/>
-          <w:sz w:val="20"/>
-          <w:szCs w:val="20"/>
-        </w:rPr>
-      </w:pPr>
-      <w:r>
-        <w:rPr>
+          <w:rFonts w:asciiTheme="majorHAnsi" w:hAnsiTheme="majorHAnsi" w:cstheme="majorHAnsi"/>
+          <w:b/>
+          <w:bCs/>
+          <w:sz w:val="20"/>
+          <w:szCs w:val="20"/>
+        </w:rPr>
+      </w:pPr>
+      <w:r>
+        <w:rPr>
+          <w:rFonts w:asciiTheme="majorHAnsi" w:hAnsiTheme="majorHAnsi" w:cstheme="majorHAnsi"/>
           <w:b/>
           <w:bCs/>
           <w:sz w:val="20"/>
@@ -62,12 +68,14 @@
       <w:pPr>
         <w:spacing w:before="100" w:beforeAutospacing="1" w:after="100" w:afterAutospacing="1"/>
         <w:rPr>
-          <w:sz w:val="20"/>
-          <w:szCs w:val="20"/>
-        </w:rPr>
-      </w:pPr>
-      <w:r>
-        <w:rPr>
+          <w:rFonts w:asciiTheme="minorHAnsi" w:hAnsiTheme="minorHAnsi" w:cstheme="minorHAnsi"/>
+          <w:sz w:val="20"/>
+          <w:szCs w:val="20"/>
+        </w:rPr>
+      </w:pPr>
+      <w:r>
+        <w:rPr>
+          <w:rFonts w:asciiTheme="minorHAnsi" w:hAnsiTheme="minorHAnsi" w:cstheme="minorHAnsi"/>
           <w:sz w:val="20"/>
           <w:szCs w:val="20"/>
         </w:rPr>
@@ -75,6 +83,7 @@
       </w:r>
       <w:r>
         <w:rPr>
+          <w:rFonts w:asciiTheme="minorHAnsi" w:hAnsiTheme="minorHAnsi" w:cstheme="minorHAnsi"/>
           <w:b/>
           <w:bCs/>
           <w:sz w:val="20"/>
@@ -84,6 +93,7 @@
       </w:r>
       <w:r>
         <w:rPr>
+          <w:rFonts w:asciiTheme="minorHAnsi" w:hAnsiTheme="minorHAnsi" w:cstheme="minorHAnsi"/>
           <w:sz w:val="20"/>
           <w:szCs w:val="20"/>
         </w:rPr>
@@ -94,12 +104,14 @@
       <w:pPr>
         <w:spacing w:before="100" w:beforeAutospacing="1" w:after="100" w:afterAutospacing="1"/>
         <w:rPr>
-          <w:sz w:val="20"/>
-          <w:szCs w:val="20"/>
-        </w:rPr>
-      </w:pPr>
-      <w:r>
-        <w:rPr>
+          <w:rFonts w:asciiTheme="minorHAnsi" w:hAnsiTheme="minorHAnsi" w:cstheme="minorHAnsi"/>
+          <w:sz w:val="20"/>
+          <w:szCs w:val="20"/>
+        </w:rPr>
+      </w:pPr>
+      <w:r>
+        <w:rPr>
+          <w:rFonts w:asciiTheme="minorHAnsi" w:hAnsiTheme="minorHAnsi" w:cstheme="minorHAnsi"/>
           <w:b/>
           <w:bCs/>
           <w:sz w:val="20"/>
@@ -109,6 +121,7 @@
       </w:r>
       <w:r>
         <w:rPr>
+          <w:rFonts w:asciiTheme="minorHAnsi" w:hAnsiTheme="minorHAnsi" w:cstheme="minorHAnsi"/>
           <w:sz w:val="20"/>
           <w:szCs w:val="20"/>
         </w:rPr>
@@ -119,12 +132,14 @@
       <w:pPr>
         <w:spacing w:before="100" w:beforeAutospacing="1" w:after="100" w:afterAutospacing="1"/>
         <w:rPr>
-          <w:sz w:val="20"/>
-          <w:szCs w:val="20"/>
-        </w:rPr>
-      </w:pPr>
-      <w:r>
-        <w:rPr>
+          <w:rFonts w:asciiTheme="minorHAnsi" w:hAnsiTheme="minorHAnsi" w:cstheme="minorHAnsi"/>
+          <w:sz w:val="20"/>
+          <w:szCs w:val="20"/>
+        </w:rPr>
+      </w:pPr>
+      <w:r>
+        <w:rPr>
+          <w:rFonts w:asciiTheme="minorHAnsi" w:hAnsiTheme="minorHAnsi" w:cstheme="minorHAnsi"/>
           <w:b/>
           <w:bCs/>
           <w:sz w:val="20"/>
@@ -134,6 +149,7 @@
       </w:r>
       <w:r>
         <w:rPr>
+          <w:rFonts w:asciiTheme="minorHAnsi" w:hAnsiTheme="minorHAnsi" w:cstheme="minorHAnsi"/>
           <w:sz w:val="20"/>
           <w:szCs w:val="20"/>
         </w:rPr>
@@ -142,6 +158,7 @@
       <w:proofErr w:type="spellStart"/>
       <w:r>
         <w:rPr>
+          <w:rFonts w:asciiTheme="minorHAnsi" w:hAnsiTheme="minorHAnsi" w:cstheme="minorHAnsi"/>
           <w:sz w:val="20"/>
           <w:szCs w:val="20"/>
         </w:rPr>
@@ -150,22 +167,57 @@
       <w:proofErr w:type="spellEnd"/>
       <w:r>
         <w:rPr>
-          <w:sz w:val="20"/>
-          <w:szCs w:val="20"/>
-        </w:rPr>
-        <w:t xml:space="preserve"> off of the stumps. There are two batters at a time for the batting team. After the batter hits the ball, the two batters will attempt to switch sides. Each batter will go until they get out, when at that time, they will switch with another teammate.</w:t>
+          <w:rFonts w:asciiTheme="minorHAnsi" w:hAnsiTheme="minorHAnsi" w:cstheme="minorHAnsi"/>
+          <w:sz w:val="20"/>
+          <w:szCs w:val="20"/>
+        </w:rPr>
+        <w:t xml:space="preserve"> off of the stumps. There are two batters at a time for the batting team. After the batter hits the ball</w:t>
+      </w:r>
+      <w:r>
+        <w:rPr>
+          <w:rFonts w:asciiTheme="minorHAnsi" w:hAnsiTheme="minorHAnsi" w:cstheme="minorHAnsi"/>
+          <w:sz w:val="20"/>
+          <w:szCs w:val="20"/>
+        </w:rPr>
+        <w:t xml:space="preserve"> with the wooden, bat like paddle</w:t>
+      </w:r>
+      <w:r>
+        <w:rPr>
+          <w:rFonts w:asciiTheme="minorHAnsi" w:hAnsiTheme="minorHAnsi" w:cstheme="minorHAnsi"/>
+          <w:sz w:val="20"/>
+          <w:szCs w:val="20"/>
+        </w:rPr>
+        <w:t>, the two batters</w:t>
+      </w:r>
+      <w:r>
+        <w:rPr>
+          <w:rFonts w:asciiTheme="minorHAnsi" w:hAnsiTheme="minorHAnsi" w:cstheme="minorHAnsi"/>
+          <w:sz w:val="20"/>
+          <w:szCs w:val="20"/>
+        </w:rPr>
+        <w:t xml:space="preserve"> can</w:t>
+      </w:r>
+      <w:r>
+        <w:rPr>
+          <w:rFonts w:asciiTheme="minorHAnsi" w:hAnsiTheme="minorHAnsi" w:cstheme="minorHAnsi"/>
+          <w:sz w:val="20"/>
+          <w:szCs w:val="20"/>
+        </w:rPr>
+        <w:t xml:space="preserve"> attempt to switch sides. Each batter will go until they get out, when at that time, they will switch with another teammate.</w:t>
       </w:r>
     </w:p>
     <w:p>
       <w:pPr>
         <w:spacing w:before="100" w:beforeAutospacing="1" w:after="100" w:afterAutospacing="1"/>
         <w:rPr>
-          <w:sz w:val="20"/>
-          <w:szCs w:val="20"/>
-        </w:rPr>
-      </w:pPr>
-      <w:r>
-        <w:rPr>
+          <w:rFonts w:asciiTheme="minorHAnsi" w:hAnsiTheme="minorHAnsi" w:cstheme="minorHAnsi"/>
+          <w:sz w:val="20"/>
+          <w:szCs w:val="20"/>
+        </w:rPr>
+      </w:pPr>
+      <w:r>
+        <w:rPr>
+          <w:rFonts w:asciiTheme="minorHAnsi" w:hAnsiTheme="minorHAnsi" w:cstheme="minorHAnsi"/>
           <w:b/>
           <w:bCs/>
           <w:sz w:val="20"/>
@@ -175,6 +227,7 @@
       </w:r>
       <w:r>
         <w:rPr>
+          <w:rFonts w:asciiTheme="minorHAnsi" w:hAnsiTheme="minorHAnsi" w:cstheme="minorHAnsi"/>
           <w:sz w:val="20"/>
           <w:szCs w:val="20"/>
         </w:rPr>
@@ -185,12 +238,14 @@
       <w:pPr>
         <w:spacing w:before="100" w:beforeAutospacing="1" w:after="100" w:afterAutospacing="1"/>
         <w:rPr>
-          <w:sz w:val="20"/>
-          <w:szCs w:val="20"/>
-        </w:rPr>
-      </w:pPr>
-      <w:r>
-        <w:rPr>
+          <w:rFonts w:asciiTheme="minorHAnsi" w:hAnsiTheme="minorHAnsi" w:cstheme="minorHAnsi"/>
+          <w:sz w:val="20"/>
+          <w:szCs w:val="20"/>
+        </w:rPr>
+      </w:pPr>
+      <w:r>
+        <w:rPr>
+          <w:rFonts w:asciiTheme="minorHAnsi" w:hAnsiTheme="minorHAnsi" w:cstheme="minorHAnsi"/>
           <w:b/>
           <w:bCs/>
           <w:sz w:val="20"/>
@@ -200,6 +255,7 @@
       </w:r>
       <w:r>
         <w:rPr>
+          <w:rFonts w:asciiTheme="minorHAnsi" w:hAnsiTheme="minorHAnsi" w:cstheme="minorHAnsi"/>
           <w:sz w:val="20"/>
           <w:szCs w:val="20"/>
         </w:rPr>
@@ -214,12 +270,14 @@
         </w:numPr>
         <w:spacing w:before="100" w:beforeAutospacing="1" w:after="100" w:afterAutospacing="1"/>
         <w:rPr>
-          <w:sz w:val="20"/>
-          <w:szCs w:val="20"/>
-        </w:rPr>
-      </w:pPr>
-      <w:r>
-        <w:rPr>
+          <w:rFonts w:asciiTheme="minorHAnsi" w:hAnsiTheme="minorHAnsi" w:cstheme="minorHAnsi"/>
+          <w:sz w:val="20"/>
+          <w:szCs w:val="20"/>
+        </w:rPr>
+      </w:pPr>
+      <w:r>
+        <w:rPr>
+          <w:rFonts w:asciiTheme="minorHAnsi" w:hAnsiTheme="minorHAnsi" w:cstheme="minorHAnsi"/>
           <w:sz w:val="20"/>
           <w:szCs w:val="20"/>
         </w:rPr>
@@ -234,12 +292,14 @@
         </w:numPr>
         <w:spacing w:before="100" w:beforeAutospacing="1" w:after="100" w:afterAutospacing="1"/>
         <w:rPr>
-          <w:sz w:val="20"/>
-          <w:szCs w:val="20"/>
-        </w:rPr>
-      </w:pPr>
-      <w:r>
-        <w:rPr>
+          <w:rFonts w:asciiTheme="minorHAnsi" w:hAnsiTheme="minorHAnsi" w:cstheme="minorHAnsi"/>
+          <w:sz w:val="20"/>
+          <w:szCs w:val="20"/>
+        </w:rPr>
+      </w:pPr>
+      <w:r>
+        <w:rPr>
+          <w:rFonts w:asciiTheme="minorHAnsi" w:hAnsiTheme="minorHAnsi" w:cstheme="minorHAnsi"/>
           <w:sz w:val="20"/>
           <w:szCs w:val="20"/>
         </w:rPr>
@@ -254,12 +314,14 @@
         </w:numPr>
         <w:spacing w:before="100" w:beforeAutospacing="1" w:after="100" w:afterAutospacing="1"/>
         <w:rPr>
-          <w:sz w:val="20"/>
-          <w:szCs w:val="20"/>
-        </w:rPr>
-      </w:pPr>
-      <w:r>
-        <w:rPr>
+          <w:rFonts w:asciiTheme="minorHAnsi" w:hAnsiTheme="minorHAnsi" w:cstheme="minorHAnsi"/>
+          <w:sz w:val="20"/>
+          <w:szCs w:val="20"/>
+        </w:rPr>
+      </w:pPr>
+      <w:r>
+        <w:rPr>
+          <w:rFonts w:asciiTheme="minorHAnsi" w:hAnsiTheme="minorHAnsi" w:cstheme="minorHAnsi"/>
           <w:sz w:val="20"/>
           <w:szCs w:val="20"/>
         </w:rPr>
@@ -274,12 +336,14 @@
         </w:numPr>
         <w:spacing w:before="100" w:beforeAutospacing="1" w:after="100" w:afterAutospacing="1"/>
         <w:rPr>
-          <w:sz w:val="20"/>
-          <w:szCs w:val="20"/>
-        </w:rPr>
-      </w:pPr>
-      <w:r>
-        <w:rPr>
+          <w:rFonts w:asciiTheme="minorHAnsi" w:hAnsiTheme="minorHAnsi" w:cstheme="minorHAnsi"/>
+          <w:sz w:val="20"/>
+          <w:szCs w:val="20"/>
+        </w:rPr>
+      </w:pPr>
+      <w:r>
+        <w:rPr>
+          <w:rFonts w:asciiTheme="minorHAnsi" w:hAnsiTheme="minorHAnsi" w:cstheme="minorHAnsi"/>
           <w:sz w:val="20"/>
           <w:szCs w:val="20"/>
         </w:rPr>
@@ -290,27 +354,29 @@
       <w:pPr>
         <w:spacing w:before="100" w:beforeAutospacing="1" w:after="100" w:afterAutospacing="1"/>
         <w:rPr>
-          <w:sz w:val="20"/>
-          <w:szCs w:val="20"/>
-        </w:rPr>
-      </w:pPr>
-      <w:r>
-        <w:rPr>
+          <w:rFonts w:asciiTheme="minorHAnsi" w:hAnsiTheme="minorHAnsi" w:cstheme="minorHAnsi"/>
+          <w:sz w:val="20"/>
+          <w:szCs w:val="20"/>
+        </w:rPr>
+      </w:pPr>
+      <w:r>
+        <w:rPr>
+          <w:rFonts w:asciiTheme="minorHAnsi" w:hAnsiTheme="minorHAnsi" w:cstheme="minorHAnsi"/>
           <w:noProof/>
           <w:sz w:val="20"/>
           <w:szCs w:val="20"/>
         </w:rPr>
         <w:drawing>
-          <wp:anchor distT="0" distB="0" distL="114300" distR="114300" simplePos="0" relativeHeight="251659264" behindDoc="0" locked="0" layoutInCell="1" allowOverlap="1" wp14:anchorId="220A918C" wp14:editId="0A7E72CB">
+          <wp:anchor distT="0" distB="0" distL="114300" distR="114300" simplePos="0" relativeHeight="251659264" behindDoc="0" locked="0" layoutInCell="1" allowOverlap="1" wp14:anchorId="5B92948F" wp14:editId="215A2651">
             <wp:simplePos x="0" y="0"/>
             <wp:positionH relativeFrom="column">
-              <wp:posOffset>2584938</wp:posOffset>
+              <wp:posOffset>2908300</wp:posOffset>
             </wp:positionH>
             <wp:positionV relativeFrom="paragraph">
-              <wp:posOffset>350811</wp:posOffset>
+              <wp:posOffset>363220</wp:posOffset>
             </wp:positionV>
-            <wp:extent cx="3560690" cy="2704418"/>
-            <wp:effectExtent l="0" t="0" r="0" b="1270"/>
+            <wp:extent cx="3265805" cy="2480310"/>
+            <wp:effectExtent l="0" t="0" r="0" b="0"/>
             <wp:wrapSquare wrapText="bothSides"/>
             <wp:docPr id="5" name="Picture 5" descr="A screenshot of a sports game&#10;&#10;Description automatically generated"/>
             <wp:cNvGraphicFramePr>
@@ -338,7 +404,7 @@
                   <pic:spPr>
                     <a:xfrm>
                       <a:off x="0" y="0"/>
-                      <a:ext cx="3561464" cy="2705006"/>
+                      <a:ext cx="3265805" cy="2480310"/>
                     </a:xfrm>
                     <a:prstGeom prst="rect">
                       <a:avLst/>
@@ -358,6 +424,7 @@
       </w:r>
       <w:r>
         <w:rPr>
+          <w:rFonts w:asciiTheme="minorHAnsi" w:hAnsiTheme="minorHAnsi" w:cstheme="minorHAnsi"/>
           <w:sz w:val="20"/>
           <w:szCs w:val="20"/>
         </w:rPr>
@@ -369,14 +436,16 @@
         <w:spacing w:before="100" w:beforeAutospacing="1" w:after="100" w:afterAutospacing="1"/>
         <w:outlineLvl w:val="1"/>
         <w:rPr>
-          <w:b/>
-          <w:bCs/>
-          <w:sz w:val="20"/>
-          <w:szCs w:val="20"/>
-        </w:rPr>
-      </w:pPr>
-      <w:r>
-        <w:rPr>
+          <w:rFonts w:asciiTheme="majorHAnsi" w:hAnsiTheme="majorHAnsi" w:cstheme="majorHAnsi"/>
+          <w:b/>
+          <w:bCs/>
+          <w:sz w:val="20"/>
+          <w:szCs w:val="20"/>
+        </w:rPr>
+      </w:pPr>
+      <w:r>
+        <w:rPr>
+          <w:rFonts w:asciiTheme="majorHAnsi" w:hAnsiTheme="majorHAnsi" w:cstheme="majorHAnsi"/>
           <w:b/>
           <w:bCs/>
           <w:sz w:val="20"/>
@@ -389,12 +458,14 @@
       <w:pPr>
         <w:spacing w:before="100" w:beforeAutospacing="1" w:after="100" w:afterAutospacing="1"/>
         <w:rPr>
-          <w:sz w:val="20"/>
-          <w:szCs w:val="20"/>
-        </w:rPr>
-      </w:pPr>
-      <w:r>
-        <w:rPr>
+          <w:rFonts w:asciiTheme="minorHAnsi" w:hAnsiTheme="minorHAnsi" w:cstheme="minorHAnsi"/>
+          <w:sz w:val="20"/>
+          <w:szCs w:val="20"/>
+        </w:rPr>
+      </w:pPr>
+      <w:r>
+        <w:rPr>
+          <w:rFonts w:asciiTheme="minorHAnsi" w:hAnsiTheme="minorHAnsi" w:cstheme="minorHAnsi"/>
           <w:sz w:val="20"/>
           <w:szCs w:val="20"/>
         </w:rPr>
@@ -406,59 +477,46 @@
           <w:sz w:val="20"/>
           <w:szCs w:val="20"/>
         </w:rPr>
-        <w:t>asia_cup</w:t>
-      </w:r>
-      <w:r>
-        <w:rPr>
-          <w:sz w:val="20"/>
-          <w:szCs w:val="20"/>
-        </w:rPr>
-        <w:t xml:space="preserve"> data set includes data from each cricket match played in all Asia Cup Tournaments from 1984 (the first one) to 2022. The Asia Cup is a tournament now takes place every two years, alternating host cities in different countries throughout Asia.</w:t>
-      </w:r>
-      <w:r>
-        <w:rPr>
-          <w:sz w:val="20"/>
-          <w:szCs w:val="20"/>
-        </w:rPr>
-        <w:t xml:space="preserve"> To the right is a description of the variables in the data set you will be using. </w:t>
-      </w:r>
-    </w:p>
-    <w:p>
-      <w:pPr>
-        <w:spacing w:before="100" w:beforeAutospacing="1" w:after="100" w:afterAutospacing="1"/>
-        <w:rPr>
-          <w:sz w:val="20"/>
-          <w:szCs w:val="20"/>
-        </w:rPr>
-      </w:pPr>
-    </w:p>
-    <w:p>
-      <w:pPr>
-        <w:rPr>
-          <w:sz w:val="20"/>
-          <w:szCs w:val="20"/>
-        </w:rPr>
-      </w:pPr>
-    </w:p>
-    <w:p>
-      <w:pPr>
-        <w:rPr>
-          <w:sz w:val="20"/>
-          <w:szCs w:val="20"/>
-        </w:rPr>
-      </w:pPr>
-    </w:p>
-    <w:p>
-      <w:pPr>
-        <w:rPr>
-          <w:sz w:val="20"/>
-          <w:szCs w:val="20"/>
-        </w:rPr>
-      </w:pPr>
-    </w:p>
-    <w:p>
-      <w:pPr>
-        <w:rPr>
+        <w:t xml:space="preserve">asia_cup </w:t>
+      </w:r>
+      <w:r>
+        <w:rPr>
+          <w:rFonts w:asciiTheme="minorHAnsi" w:hAnsiTheme="minorHAnsi" w:cstheme="minorHAnsi"/>
+          <w:sz w:val="20"/>
+          <w:szCs w:val="20"/>
+        </w:rPr>
+        <w:t>data set includes data from each cricket match played in all Asia Cup Tournaments from 1984 (the first one) to 2022. The Asia Cup is a tournament</w:t>
+      </w:r>
+      <w:r>
+        <w:rPr>
+          <w:rFonts w:asciiTheme="minorHAnsi" w:hAnsiTheme="minorHAnsi" w:cstheme="minorHAnsi"/>
+          <w:sz w:val="20"/>
+          <w:szCs w:val="20"/>
+        </w:rPr>
+        <w:t xml:space="preserve"> that</w:t>
+      </w:r>
+      <w:r>
+        <w:rPr>
+          <w:rFonts w:asciiTheme="minorHAnsi" w:hAnsiTheme="minorHAnsi" w:cstheme="minorHAnsi"/>
+          <w:sz w:val="20"/>
+          <w:szCs w:val="20"/>
+        </w:rPr>
+        <w:t xml:space="preserve"> now takes place every two years, alternating host cities in different countries throughout Asia. To the right is a description of the variables in the data set you will be using. </w:t>
+      </w:r>
+    </w:p>
+    <w:p>
+      <w:pPr>
+        <w:rPr>
+          <w:rFonts w:asciiTheme="minorHAnsi" w:hAnsiTheme="minorHAnsi" w:cstheme="minorHAnsi"/>
+          <w:sz w:val="20"/>
+          <w:szCs w:val="20"/>
+        </w:rPr>
+      </w:pPr>
+    </w:p>
+    <w:p>
+      <w:pPr>
+        <w:rPr>
+          <w:rFonts w:asciiTheme="minorHAnsi" w:hAnsiTheme="minorHAnsi" w:cstheme="minorHAnsi"/>
           <w:sz w:val="20"/>
           <w:szCs w:val="20"/>
         </w:rPr>
@@ -472,16 +530,14 @@
           <w:numId w:val="3"/>
         </w:numPr>
         <w:rPr>
-          <w:b/>
-          <w:bCs/>
-          <w:sz w:val="20"/>
-          <w:szCs w:val="20"/>
-        </w:rPr>
-      </w:pPr>
-      <w:r>
-        <w:rPr>
-          <w:b/>
-          <w:bCs/>
+          <w:rFonts w:asciiTheme="minorHAnsi" w:hAnsiTheme="minorHAnsi" w:cstheme="minorHAnsi"/>
+          <w:sz w:val="20"/>
+          <w:szCs w:val="20"/>
+        </w:rPr>
+      </w:pPr>
+      <w:r>
+        <w:rPr>
+          <w:rFonts w:asciiTheme="minorHAnsi" w:hAnsiTheme="minorHAnsi" w:cstheme="minorHAnsi"/>
           <w:sz w:val="20"/>
           <w:szCs w:val="20"/>
         </w:rPr>
@@ -492,52 +548,58 @@
     <w:p>
       <w:pPr>
         <w:rPr>
-          <w:b/>
-          <w:bCs/>
-          <w:sz w:val="20"/>
-          <w:szCs w:val="20"/>
-        </w:rPr>
-      </w:pPr>
-    </w:p>
-    <w:p>
-      <w:pPr>
-        <w:rPr>
-          <w:color w:val="FF0000"/>
-          <w:sz w:val="20"/>
-          <w:szCs w:val="20"/>
-        </w:rPr>
-      </w:pPr>
-    </w:p>
-    <w:p>
-      <w:pPr>
-        <w:rPr>
-          <w:color w:val="FF0000"/>
-          <w:sz w:val="20"/>
-          <w:szCs w:val="20"/>
-        </w:rPr>
-      </w:pPr>
-    </w:p>
-    <w:p>
-      <w:pPr>
-        <w:rPr>
-          <w:color w:val="FF0000"/>
-          <w:sz w:val="20"/>
-          <w:szCs w:val="20"/>
-        </w:rPr>
-      </w:pPr>
-    </w:p>
-    <w:p>
-      <w:pPr>
-        <w:rPr>
-          <w:color w:val="FF0000"/>
-          <w:sz w:val="20"/>
-          <w:szCs w:val="20"/>
-        </w:rPr>
-      </w:pPr>
-    </w:p>
-    <w:p>
-      <w:pPr>
-        <w:rPr>
+          <w:rFonts w:asciiTheme="minorHAnsi" w:hAnsiTheme="minorHAnsi" w:cstheme="minorHAnsi"/>
+          <w:b/>
+          <w:bCs/>
+          <w:sz w:val="20"/>
+          <w:szCs w:val="20"/>
+        </w:rPr>
+      </w:pPr>
+    </w:p>
+    <w:p>
+      <w:pPr>
+        <w:rPr>
+          <w:rFonts w:asciiTheme="minorHAnsi" w:hAnsiTheme="minorHAnsi" w:cstheme="minorHAnsi"/>
+          <w:color w:val="FF0000"/>
+          <w:sz w:val="20"/>
+          <w:szCs w:val="20"/>
+        </w:rPr>
+      </w:pPr>
+    </w:p>
+    <w:p>
+      <w:pPr>
+        <w:rPr>
+          <w:rFonts w:asciiTheme="minorHAnsi" w:hAnsiTheme="minorHAnsi" w:cstheme="minorHAnsi"/>
+          <w:color w:val="FF0000"/>
+          <w:sz w:val="20"/>
+          <w:szCs w:val="20"/>
+        </w:rPr>
+      </w:pPr>
+    </w:p>
+    <w:p>
+      <w:pPr>
+        <w:rPr>
+          <w:rFonts w:asciiTheme="minorHAnsi" w:hAnsiTheme="minorHAnsi" w:cstheme="minorHAnsi"/>
+          <w:color w:val="FF0000"/>
+          <w:sz w:val="20"/>
+          <w:szCs w:val="20"/>
+        </w:rPr>
+      </w:pPr>
+    </w:p>
+    <w:p>
+      <w:pPr>
+        <w:rPr>
+          <w:rFonts w:asciiTheme="minorHAnsi" w:hAnsiTheme="minorHAnsi" w:cstheme="minorHAnsi"/>
+          <w:color w:val="FF0000"/>
+          <w:sz w:val="20"/>
+          <w:szCs w:val="20"/>
+        </w:rPr>
+      </w:pPr>
+    </w:p>
+    <w:p>
+      <w:pPr>
+        <w:rPr>
+          <w:rFonts w:asciiTheme="minorHAnsi" w:hAnsiTheme="minorHAnsi" w:cstheme="minorHAnsi"/>
           <w:color w:val="000000" w:themeColor="text1"/>
           <w:sz w:val="20"/>
           <w:szCs w:val="20"/>
@@ -552,106 +614,36 @@
           <w:numId w:val="3"/>
         </w:numPr>
         <w:rPr>
-          <w:b/>
-          <w:bCs/>
-          <w:color w:val="000000" w:themeColor="text1"/>
-          <w:sz w:val="20"/>
-          <w:szCs w:val="20"/>
-        </w:rPr>
-      </w:pPr>
-      <w:r>
-        <w:rPr>
-          <w:b/>
-          <w:bCs/>
-          <w:color w:val="000000" w:themeColor="text1"/>
-          <w:sz w:val="20"/>
-          <w:szCs w:val="20"/>
-        </w:rPr>
-        <w:t>Given the R output below,</w:t>
-      </w:r>
-      <w:r>
-        <w:rPr>
-          <w:b/>
-          <w:bCs/>
-          <w:color w:val="000000" w:themeColor="text1"/>
-          <w:sz w:val="20"/>
-          <w:szCs w:val="20"/>
-        </w:rPr>
-        <w:t xml:space="preserve"> give the logistic regression equation, </w:t>
-      </w:r>
-      <w:r>
-        <w:rPr>
-          <w:b/>
-          <w:bCs/>
-          <w:color w:val="000000" w:themeColor="text1"/>
-          <w:sz w:val="20"/>
-          <w:szCs w:val="20"/>
-        </w:rPr>
-        <w:t xml:space="preserve">interpret </w:t>
-      </w:r>
-      <w:r>
-        <w:rPr>
-          <w:b/>
-          <w:bCs/>
-          <w:color w:val="000000" w:themeColor="text1"/>
-          <w:sz w:val="20"/>
-          <w:szCs w:val="20"/>
-        </w:rPr>
-        <w:t xml:space="preserve">all of </w:t>
-      </w:r>
-      <w:r>
-        <w:rPr>
-          <w:b/>
-          <w:bCs/>
-          <w:color w:val="000000" w:themeColor="text1"/>
-          <w:sz w:val="20"/>
-          <w:szCs w:val="20"/>
-        </w:rPr>
-        <w:t>the coefficients in context</w:t>
-      </w:r>
-      <w:r>
-        <w:rPr>
-          <w:b/>
-          <w:bCs/>
-          <w:color w:val="000000" w:themeColor="text1"/>
-          <w:sz w:val="20"/>
-          <w:szCs w:val="20"/>
-        </w:rPr>
-        <w:t>, and for the predictors, determine</w:t>
-      </w:r>
-      <w:r>
-        <w:rPr>
-          <w:b/>
-          <w:bCs/>
-          <w:color w:val="000000" w:themeColor="text1"/>
-          <w:sz w:val="20"/>
-          <w:szCs w:val="20"/>
-        </w:rPr>
-        <w:t xml:space="preserve"> whether or not the</w:t>
-      </w:r>
-      <w:r>
-        <w:rPr>
-          <w:b/>
-          <w:bCs/>
-          <w:color w:val="000000" w:themeColor="text1"/>
-          <w:sz w:val="20"/>
-          <w:szCs w:val="20"/>
-        </w:rPr>
-        <w:t xml:space="preserve">y are significant at the 0.05 level. </w:t>
-      </w:r>
-    </w:p>
-    <w:p>
-      <w:pPr>
-        <w:rPr>
-          <w:b/>
-          <w:bCs/>
-          <w:color w:val="000000" w:themeColor="text1"/>
-          <w:sz w:val="20"/>
-          <w:szCs w:val="20"/>
-        </w:rPr>
-      </w:pPr>
-      <w:r>
-        <w:rPr>
+          <w:rFonts w:asciiTheme="minorHAnsi" w:hAnsiTheme="minorHAnsi" w:cstheme="minorHAnsi"/>
+          <w:color w:val="000000" w:themeColor="text1"/>
+          <w:sz w:val="20"/>
+          <w:szCs w:val="20"/>
+        </w:rPr>
+      </w:pPr>
+      <w:r>
+        <w:rPr>
+          <w:rFonts w:asciiTheme="minorHAnsi" w:hAnsiTheme="minorHAnsi" w:cstheme="minorHAnsi"/>
+          <w:color w:val="000000" w:themeColor="text1"/>
+          <w:sz w:val="20"/>
+          <w:szCs w:val="20"/>
+        </w:rPr>
+        <w:t xml:space="preserve">Given the R output below, interpret all of the coefficients in context. </w:t>
+      </w:r>
+    </w:p>
+    <w:p>
+      <w:pPr>
+        <w:rPr>
+          <w:rFonts w:asciiTheme="minorHAnsi" w:hAnsiTheme="minorHAnsi" w:cstheme="minorHAnsi"/>
+          <w:b/>
+          <w:bCs/>
+          <w:color w:val="000000" w:themeColor="text1"/>
+          <w:sz w:val="20"/>
+          <w:szCs w:val="20"/>
+        </w:rPr>
+      </w:pPr>
+      <w:r>
+        <w:rPr>
+          <w:rFonts w:asciiTheme="minorHAnsi" w:hAnsiTheme="minorHAnsi" w:cstheme="minorHAnsi"/>
           <w:b/>
           <w:bCs/>
           <w:noProof/>
@@ -660,7 +652,7 @@
           <w:szCs w:val="20"/>
         </w:rPr>
         <w:drawing>
-          <wp:anchor distT="0" distB="0" distL="114300" distR="114300" simplePos="0" relativeHeight="251660288" behindDoc="0" locked="0" layoutInCell="1" allowOverlap="1" wp14:anchorId="300686F0" wp14:editId="05737554">
+          <wp:anchor distT="0" distB="0" distL="114300" distR="114300" simplePos="0" relativeHeight="251660288" behindDoc="0" locked="0" layoutInCell="1" allowOverlap="1" wp14:anchorId="1A7CA847" wp14:editId="3B505DC5">
             <wp:simplePos x="0" y="0"/>
             <wp:positionH relativeFrom="column">
               <wp:posOffset>1036955</wp:posOffset>
@@ -719,182 +711,199 @@
     <w:p>
       <w:pPr>
         <w:rPr>
-          <w:b/>
-          <w:bCs/>
-          <w:color w:val="000000" w:themeColor="text1"/>
-          <w:sz w:val="20"/>
-          <w:szCs w:val="20"/>
-        </w:rPr>
-      </w:pPr>
-    </w:p>
-    <w:p>
-      <w:pPr>
-        <w:rPr>
-          <w:b/>
-          <w:bCs/>
-          <w:color w:val="000000" w:themeColor="text1"/>
-          <w:sz w:val="20"/>
-          <w:szCs w:val="20"/>
-        </w:rPr>
-      </w:pPr>
-    </w:p>
-    <w:p>
-      <w:pPr>
-        <w:rPr>
-          <w:b/>
-          <w:bCs/>
-          <w:color w:val="000000" w:themeColor="text1"/>
-          <w:sz w:val="20"/>
-          <w:szCs w:val="20"/>
-        </w:rPr>
-      </w:pPr>
-    </w:p>
-    <w:p>
-      <w:pPr>
-        <w:rPr>
-          <w:b/>
-          <w:bCs/>
-          <w:color w:val="000000" w:themeColor="text1"/>
-          <w:sz w:val="20"/>
-          <w:szCs w:val="20"/>
-        </w:rPr>
-      </w:pPr>
-    </w:p>
-    <w:p>
-      <w:pPr>
-        <w:rPr>
-          <w:b/>
-          <w:bCs/>
-          <w:color w:val="000000" w:themeColor="text1"/>
-          <w:sz w:val="20"/>
-          <w:szCs w:val="20"/>
-        </w:rPr>
-      </w:pPr>
-    </w:p>
-    <w:p>
-      <w:pPr>
-        <w:rPr>
-          <w:b/>
-          <w:bCs/>
-          <w:color w:val="000000" w:themeColor="text1"/>
-          <w:sz w:val="20"/>
-          <w:szCs w:val="20"/>
-        </w:rPr>
-      </w:pPr>
-    </w:p>
-    <w:p>
-      <w:pPr>
-        <w:rPr>
-          <w:b/>
-          <w:bCs/>
-          <w:color w:val="000000" w:themeColor="text1"/>
-          <w:sz w:val="20"/>
-          <w:szCs w:val="20"/>
-        </w:rPr>
-      </w:pPr>
-    </w:p>
-    <w:p>
-      <w:pPr>
-        <w:rPr>
-          <w:b/>
-          <w:bCs/>
-          <w:color w:val="000000" w:themeColor="text1"/>
-          <w:sz w:val="20"/>
-          <w:szCs w:val="20"/>
-        </w:rPr>
-      </w:pPr>
-    </w:p>
-    <w:p>
-      <w:pPr>
-        <w:rPr>
-          <w:b/>
-          <w:bCs/>
-          <w:color w:val="000000" w:themeColor="text1"/>
-          <w:sz w:val="20"/>
-          <w:szCs w:val="20"/>
-        </w:rPr>
-      </w:pPr>
-    </w:p>
-    <w:p>
-      <w:pPr>
-        <w:rPr>
-          <w:b/>
-          <w:bCs/>
-          <w:color w:val="000000" w:themeColor="text1"/>
-          <w:sz w:val="20"/>
-          <w:szCs w:val="20"/>
-        </w:rPr>
-      </w:pPr>
-    </w:p>
-    <w:p>
-      <w:pPr>
-        <w:rPr>
-          <w:b/>
-          <w:bCs/>
-          <w:color w:val="000000" w:themeColor="text1"/>
-          <w:sz w:val="20"/>
-          <w:szCs w:val="20"/>
-        </w:rPr>
-      </w:pPr>
-    </w:p>
-    <w:p>
-      <w:pPr>
-        <w:rPr>
-          <w:b/>
-          <w:bCs/>
-          <w:color w:val="000000" w:themeColor="text1"/>
-          <w:sz w:val="20"/>
-          <w:szCs w:val="20"/>
-        </w:rPr>
-      </w:pPr>
-    </w:p>
-    <w:p>
-      <w:pPr>
-        <w:rPr>
-          <w:b/>
-          <w:bCs/>
-          <w:color w:val="000000" w:themeColor="text1"/>
-          <w:sz w:val="20"/>
-          <w:szCs w:val="20"/>
-        </w:rPr>
-      </w:pPr>
-    </w:p>
-    <w:p>
-      <w:pPr>
-        <w:rPr>
-          <w:b/>
-          <w:bCs/>
-          <w:color w:val="000000" w:themeColor="text1"/>
-          <w:sz w:val="20"/>
-          <w:szCs w:val="20"/>
-        </w:rPr>
-      </w:pPr>
-    </w:p>
-    <w:p>
-      <w:pPr>
-        <w:rPr>
-          <w:b/>
-          <w:bCs/>
-          <w:color w:val="000000" w:themeColor="text1"/>
-          <w:sz w:val="20"/>
-          <w:szCs w:val="20"/>
-        </w:rPr>
-      </w:pPr>
-    </w:p>
-    <w:p>
-      <w:pPr>
-        <w:rPr>
-          <w:b/>
-          <w:bCs/>
-          <w:color w:val="000000" w:themeColor="text1"/>
-          <w:sz w:val="20"/>
-          <w:szCs w:val="20"/>
-        </w:rPr>
-      </w:pPr>
-    </w:p>
-    <w:p>
-      <w:pPr>
-        <w:rPr>
+          <w:rFonts w:asciiTheme="minorHAnsi" w:hAnsiTheme="minorHAnsi" w:cstheme="minorHAnsi"/>
+          <w:b/>
+          <w:bCs/>
+          <w:color w:val="000000" w:themeColor="text1"/>
+          <w:sz w:val="20"/>
+          <w:szCs w:val="20"/>
+        </w:rPr>
+      </w:pPr>
+    </w:p>
+    <w:p>
+      <w:pPr>
+        <w:rPr>
+          <w:rFonts w:asciiTheme="minorHAnsi" w:hAnsiTheme="minorHAnsi" w:cstheme="minorHAnsi"/>
+          <w:b/>
+          <w:bCs/>
+          <w:color w:val="000000" w:themeColor="text1"/>
+          <w:sz w:val="20"/>
+          <w:szCs w:val="20"/>
+        </w:rPr>
+      </w:pPr>
+    </w:p>
+    <w:p>
+      <w:pPr>
+        <w:rPr>
+          <w:rFonts w:asciiTheme="minorHAnsi" w:hAnsiTheme="minorHAnsi" w:cstheme="minorHAnsi"/>
+          <w:b/>
+          <w:bCs/>
+          <w:color w:val="000000" w:themeColor="text1"/>
+          <w:sz w:val="20"/>
+          <w:szCs w:val="20"/>
+        </w:rPr>
+      </w:pPr>
+    </w:p>
+    <w:p>
+      <w:pPr>
+        <w:rPr>
+          <w:rFonts w:asciiTheme="minorHAnsi" w:hAnsiTheme="minorHAnsi" w:cstheme="minorHAnsi"/>
+          <w:b/>
+          <w:bCs/>
+          <w:color w:val="000000" w:themeColor="text1"/>
+          <w:sz w:val="20"/>
+          <w:szCs w:val="20"/>
+        </w:rPr>
+      </w:pPr>
+    </w:p>
+    <w:p>
+      <w:pPr>
+        <w:rPr>
+          <w:rFonts w:asciiTheme="minorHAnsi" w:hAnsiTheme="minorHAnsi" w:cstheme="minorHAnsi"/>
+          <w:b/>
+          <w:bCs/>
+          <w:color w:val="000000" w:themeColor="text1"/>
+          <w:sz w:val="20"/>
+          <w:szCs w:val="20"/>
+        </w:rPr>
+      </w:pPr>
+    </w:p>
+    <w:p>
+      <w:pPr>
+        <w:rPr>
+          <w:rFonts w:asciiTheme="minorHAnsi" w:hAnsiTheme="minorHAnsi" w:cstheme="minorHAnsi"/>
+          <w:b/>
+          <w:bCs/>
+          <w:color w:val="000000" w:themeColor="text1"/>
+          <w:sz w:val="20"/>
+          <w:szCs w:val="20"/>
+        </w:rPr>
+      </w:pPr>
+    </w:p>
+    <w:p>
+      <w:pPr>
+        <w:rPr>
+          <w:rFonts w:asciiTheme="minorHAnsi" w:hAnsiTheme="minorHAnsi" w:cstheme="minorHAnsi"/>
+          <w:b/>
+          <w:bCs/>
+          <w:color w:val="000000" w:themeColor="text1"/>
+          <w:sz w:val="20"/>
+          <w:szCs w:val="20"/>
+        </w:rPr>
+      </w:pPr>
+    </w:p>
+    <w:p>
+      <w:pPr>
+        <w:rPr>
+          <w:rFonts w:asciiTheme="minorHAnsi" w:hAnsiTheme="minorHAnsi" w:cstheme="minorHAnsi"/>
+          <w:b/>
+          <w:bCs/>
+          <w:color w:val="000000" w:themeColor="text1"/>
+          <w:sz w:val="20"/>
+          <w:szCs w:val="20"/>
+        </w:rPr>
+      </w:pPr>
+    </w:p>
+    <w:p>
+      <w:pPr>
+        <w:rPr>
+          <w:rFonts w:asciiTheme="minorHAnsi" w:hAnsiTheme="minorHAnsi" w:cstheme="minorHAnsi"/>
+          <w:b/>
+          <w:bCs/>
+          <w:color w:val="000000" w:themeColor="text1"/>
+          <w:sz w:val="20"/>
+          <w:szCs w:val="20"/>
+        </w:rPr>
+      </w:pPr>
+    </w:p>
+    <w:p>
+      <w:pPr>
+        <w:rPr>
+          <w:rFonts w:asciiTheme="minorHAnsi" w:hAnsiTheme="minorHAnsi" w:cstheme="minorHAnsi"/>
+          <w:b/>
+          <w:bCs/>
+          <w:color w:val="000000" w:themeColor="text1"/>
+          <w:sz w:val="20"/>
+          <w:szCs w:val="20"/>
+        </w:rPr>
+      </w:pPr>
+    </w:p>
+    <w:p>
+      <w:pPr>
+        <w:rPr>
+          <w:rFonts w:asciiTheme="minorHAnsi" w:hAnsiTheme="minorHAnsi" w:cstheme="minorHAnsi"/>
+          <w:b/>
+          <w:bCs/>
+          <w:color w:val="000000" w:themeColor="text1"/>
+          <w:sz w:val="20"/>
+          <w:szCs w:val="20"/>
+        </w:rPr>
+      </w:pPr>
+    </w:p>
+    <w:p>
+      <w:pPr>
+        <w:rPr>
+          <w:rFonts w:asciiTheme="minorHAnsi" w:hAnsiTheme="minorHAnsi" w:cstheme="minorHAnsi"/>
+          <w:b/>
+          <w:bCs/>
+          <w:color w:val="000000" w:themeColor="text1"/>
+          <w:sz w:val="20"/>
+          <w:szCs w:val="20"/>
+        </w:rPr>
+      </w:pPr>
+    </w:p>
+    <w:p>
+      <w:pPr>
+        <w:rPr>
+          <w:rFonts w:asciiTheme="minorHAnsi" w:hAnsiTheme="minorHAnsi" w:cstheme="minorHAnsi"/>
+          <w:b/>
+          <w:bCs/>
+          <w:color w:val="000000" w:themeColor="text1"/>
+          <w:sz w:val="20"/>
+          <w:szCs w:val="20"/>
+        </w:rPr>
+      </w:pPr>
+    </w:p>
+    <w:p>
+      <w:pPr>
+        <w:rPr>
+          <w:rFonts w:asciiTheme="minorHAnsi" w:hAnsiTheme="minorHAnsi" w:cstheme="minorHAnsi"/>
+          <w:b/>
+          <w:bCs/>
+          <w:color w:val="000000" w:themeColor="text1"/>
+          <w:sz w:val="20"/>
+          <w:szCs w:val="20"/>
+        </w:rPr>
+      </w:pPr>
+    </w:p>
+    <w:p>
+      <w:pPr>
+        <w:rPr>
+          <w:rFonts w:asciiTheme="minorHAnsi" w:hAnsiTheme="minorHAnsi" w:cstheme="minorHAnsi"/>
+          <w:b/>
+          <w:bCs/>
+          <w:color w:val="000000" w:themeColor="text1"/>
+          <w:sz w:val="20"/>
+          <w:szCs w:val="20"/>
+        </w:rPr>
+      </w:pPr>
+    </w:p>
+    <w:p>
+      <w:pPr>
+        <w:rPr>
+          <w:rFonts w:asciiTheme="minorHAnsi" w:hAnsiTheme="minorHAnsi" w:cstheme="minorHAnsi"/>
+          <w:b/>
+          <w:bCs/>
+          <w:color w:val="000000" w:themeColor="text1"/>
+          <w:sz w:val="20"/>
+          <w:szCs w:val="20"/>
+        </w:rPr>
+      </w:pPr>
+    </w:p>
+    <w:p>
+      <w:pPr>
+        <w:rPr>
+          <w:rFonts w:asciiTheme="minorHAnsi" w:hAnsiTheme="minorHAnsi" w:cstheme="minorHAnsi"/>
           <w:b/>
           <w:bCs/>
           <w:color w:val="000000" w:themeColor="text1"/>
@@ -907,6 +916,7 @@
       <w:pPr>
         <w:ind w:left="720"/>
         <w:rPr>
+          <w:rFonts w:asciiTheme="minorHAnsi" w:hAnsiTheme="minorHAnsi" w:cstheme="minorHAnsi"/>
           <w:b/>
           <w:bCs/>
           <w:color w:val="FF0000"/>
@@ -919,27 +929,30 @@
       <w:pPr>
         <w:ind w:left="720"/>
         <w:rPr>
-          <w:b/>
-          <w:bCs/>
-          <w:color w:val="FF0000"/>
-          <w:sz w:val="20"/>
-          <w:szCs w:val="20"/>
-        </w:rPr>
-      </w:pPr>
-    </w:p>
-    <w:p>
-      <w:pPr>
-        <w:rPr>
-          <w:b/>
-          <w:bCs/>
-          <w:color w:val="FF0000"/>
-          <w:sz w:val="20"/>
-          <w:szCs w:val="20"/>
-        </w:rPr>
-      </w:pPr>
-    </w:p>
-    <w:p>
-      <w:pPr>
+          <w:rFonts w:asciiTheme="minorHAnsi" w:hAnsiTheme="minorHAnsi" w:cstheme="minorHAnsi"/>
+          <w:b/>
+          <w:bCs/>
+          <w:color w:val="FF0000"/>
+          <w:sz w:val="20"/>
+          <w:szCs w:val="20"/>
+        </w:rPr>
+      </w:pPr>
+    </w:p>
+    <w:p>
+      <w:pPr>
+        <w:rPr>
+          <w:rFonts w:asciiTheme="minorHAnsi" w:hAnsiTheme="minorHAnsi" w:cstheme="minorHAnsi"/>
+          <w:b/>
+          <w:bCs/>
+          <w:color w:val="FF0000"/>
+          <w:sz w:val="20"/>
+          <w:szCs w:val="20"/>
+        </w:rPr>
+      </w:pPr>
+    </w:p>
+    <w:p>
+      <w:pPr>
+        <w:ind w:left="1440"/>
         <w:rPr>
           <w:rFonts w:ascii="Courier New" w:hAnsi="Courier New" w:cs="Courier New"/>
           <w:b/>
@@ -952,6 +965,7 @@
     </w:p>
     <w:p>
       <w:pPr>
+        <w:ind w:left="1440"/>
         <w:rPr>
           <w:rFonts w:ascii="Courier New" w:hAnsi="Courier New" w:cs="Courier New"/>
           <w:b/>
@@ -964,6 +978,7 @@
     </w:p>
     <w:p>
       <w:pPr>
+        <w:ind w:left="1440"/>
         <w:rPr>
           <w:rFonts w:ascii="Courier New" w:hAnsi="Courier New" w:cs="Courier New"/>
           <w:b/>
@@ -976,6 +991,7 @@
     </w:p>
     <w:p>
       <w:pPr>
+        <w:ind w:left="1440"/>
         <w:rPr>
           <w:rFonts w:ascii="Courier New" w:hAnsi="Courier New" w:cs="Courier New"/>
           <w:b/>
@@ -988,6 +1004,7 @@
     </w:p>
     <w:p>
       <w:pPr>
+        <w:ind w:left="1440"/>
         <w:rPr>
           <w:rFonts w:ascii="Courier New" w:hAnsi="Courier New" w:cs="Courier New"/>
           <w:b/>
@@ -1000,6 +1017,7 @@
     </w:p>
     <w:p>
       <w:pPr>
+        <w:ind w:left="1440"/>
         <w:rPr>
           <w:rFonts w:ascii="Courier New" w:hAnsi="Courier New" w:cs="Courier New"/>
           <w:b/>
@@ -1012,6 +1030,7 @@
     </w:p>
     <w:p>
       <w:pPr>
+        <w:ind w:left="1440"/>
         <w:rPr>
           <w:rFonts w:ascii="Courier New" w:hAnsi="Courier New" w:cs="Courier New"/>
           <w:b/>
@@ -1024,6 +1043,7 @@
     </w:p>
     <w:p>
       <w:pPr>
+        <w:ind w:left="1440"/>
         <w:rPr>
           <w:rFonts w:ascii="Courier New" w:hAnsi="Courier New" w:cs="Courier New"/>
           <w:b/>
@@ -1036,6 +1056,7 @@
     </w:p>
     <w:p>
       <w:pPr>
+        <w:ind w:left="1440"/>
         <w:rPr>
           <w:rFonts w:ascii="Courier New" w:hAnsi="Courier New" w:cs="Courier New"/>
           <w:b/>
@@ -1048,6 +1069,7 @@
     </w:p>
     <w:p>
       <w:pPr>
+        <w:ind w:left="1440"/>
         <w:rPr>
           <w:rFonts w:ascii="Courier New" w:hAnsi="Courier New" w:cs="Courier New"/>
           <w:b/>
@@ -1060,6 +1082,7 @@
     </w:p>
     <w:p>
       <w:pPr>
+        <w:ind w:left="1440"/>
         <w:rPr>
           <w:rFonts w:ascii="Courier New" w:hAnsi="Courier New" w:cs="Courier New"/>
           <w:b/>
@@ -1072,6 +1095,7 @@
     </w:p>
     <w:p>
       <w:pPr>
+        <w:ind w:left="1440"/>
         <w:rPr>
           <w:rFonts w:ascii="Courier New" w:hAnsi="Courier New" w:cs="Courier New"/>
           <w:b/>
@@ -1084,6 +1108,7 @@
     </w:p>
     <w:p>
       <w:pPr>
+        <w:ind w:left="1440"/>
         <w:rPr>
           <w:rFonts w:ascii="Courier New" w:hAnsi="Courier New" w:cs="Courier New"/>
           <w:b/>
@@ -1096,6 +1121,7 @@
     </w:p>
     <w:p>
       <w:pPr>
+        <w:ind w:left="1440"/>
         <w:rPr>
           <w:rFonts w:ascii="Courier New" w:hAnsi="Courier New" w:cs="Courier New"/>
           <w:b/>
@@ -1108,6 +1134,7 @@
     </w:p>
     <w:p>
       <w:pPr>
+        <w:ind w:left="1440"/>
         <w:rPr>
           <w:rFonts w:ascii="Courier New" w:hAnsi="Courier New" w:cs="Courier New"/>
           <w:b/>
@@ -1120,6 +1147,7 @@
     </w:p>
     <w:p>
       <w:pPr>
+        <w:ind w:left="1440"/>
         <w:rPr>
           <w:rFonts w:ascii="Courier New" w:hAnsi="Courier New" w:cs="Courier New"/>
           <w:b/>
@@ -1132,6 +1160,7 @@
     </w:p>
     <w:p>
       <w:pPr>
+        <w:ind w:left="1440"/>
         <w:rPr>
           <w:rFonts w:ascii="Courier New" w:hAnsi="Courier New" w:cs="Courier New"/>
           <w:b/>
@@ -1144,6 +1173,7 @@
     </w:p>
     <w:p>
       <w:pPr>
+        <w:ind w:left="1440"/>
         <w:rPr>
           <w:rFonts w:ascii="Courier New" w:hAnsi="Courier New" w:cs="Courier New"/>
           <w:b/>
@@ -1156,6 +1186,7 @@
     </w:p>
     <w:p>
       <w:pPr>
+        <w:ind w:left="1440"/>
         <w:rPr>
           <w:rFonts w:ascii="Courier New" w:hAnsi="Courier New" w:cs="Courier New"/>
           <w:b/>
@@ -1168,6 +1199,7 @@
     </w:p>
     <w:p>
       <w:pPr>
+        <w:ind w:left="1440"/>
         <w:rPr>
           <w:rFonts w:ascii="Courier New" w:hAnsi="Courier New" w:cs="Courier New"/>
           <w:b/>
@@ -1180,6 +1212,7 @@
     </w:p>
     <w:p>
       <w:pPr>
+        <w:ind w:left="1440"/>
         <w:rPr>
           <w:rFonts w:ascii="Courier New" w:hAnsi="Courier New" w:cs="Courier New"/>
           <w:b/>
@@ -1192,6 +1225,7 @@
     </w:p>
     <w:p>
       <w:pPr>
+        <w:ind w:left="1440"/>
         <w:rPr>
           <w:rFonts w:ascii="Courier New" w:hAnsi="Courier New" w:cs="Courier New"/>
           <w:b/>
@@ -1204,19 +1238,43 @@
     </w:p>
     <w:p>
       <w:pPr>
-        <w:rPr>
-          <w:rFonts w:ascii="Courier New" w:hAnsi="Courier New" w:cs="Courier New"/>
-          <w:b/>
-          <w:bCs/>
-          <w:color w:val="FF0000"/>
-          <w:sz w:val="20"/>
-          <w:szCs w:val="20"/>
-        </w:rPr>
-      </w:pPr>
-    </w:p>
-    <w:p>
-      <w:pPr>
-        <w:rPr>
+        <w:ind w:left="1440"/>
+        <w:rPr>
+          <w:rFonts w:asciiTheme="minorHAnsi" w:hAnsiTheme="minorHAnsi" w:cstheme="minorHAnsi"/>
+          <w:color w:val="FF0000"/>
+          <w:sz w:val="20"/>
+          <w:szCs w:val="20"/>
+        </w:rPr>
+      </w:pPr>
+    </w:p>
+    <w:p>
+      <w:pPr>
+        <w:rPr>
+          <w:rFonts w:asciiTheme="minorHAnsi" w:hAnsiTheme="minorHAnsi" w:cstheme="minorHAnsi"/>
+          <w:b/>
+          <w:bCs/>
+          <w:color w:val="000000" w:themeColor="text1"/>
+          <w:sz w:val="20"/>
+          <w:szCs w:val="20"/>
+        </w:rPr>
+      </w:pPr>
+    </w:p>
+    <w:p>
+      <w:pPr>
+        <w:rPr>
+          <w:rFonts w:asciiTheme="minorHAnsi" w:hAnsiTheme="minorHAnsi" w:cstheme="minorHAnsi"/>
+          <w:b/>
+          <w:bCs/>
+          <w:color w:val="000000" w:themeColor="text1"/>
+          <w:sz w:val="20"/>
+          <w:szCs w:val="20"/>
+        </w:rPr>
+      </w:pPr>
+    </w:p>
+    <w:p>
+      <w:pPr>
+        <w:rPr>
+          <w:rFonts w:asciiTheme="minorHAnsi" w:hAnsiTheme="minorHAnsi" w:cstheme="minorHAnsi"/>
           <w:b/>
           <w:bCs/>
           <w:color w:val="000000" w:themeColor="text1"/>
@@ -1233,256 +1291,107 @@
           <w:numId w:val="3"/>
         </w:numPr>
         <w:rPr>
-          <w:b/>
-          <w:bCs/>
-          <w:color w:val="000000" w:themeColor="text1"/>
-          <w:sz w:val="20"/>
-          <w:szCs w:val="20"/>
-        </w:rPr>
-      </w:pPr>
-      <w:r>
-        <w:rPr>
-          <w:b/>
-          <w:bCs/>
-          <w:color w:val="000000" w:themeColor="text1"/>
-          <w:sz w:val="20"/>
-          <w:szCs w:val="20"/>
-        </w:rPr>
-        <w:lastRenderedPageBreak/>
-        <w:t xml:space="preserve">Write the logit form and the probability form of the multiple logistic regression model above and interpret what they are predicting. </w:t>
-      </w:r>
-    </w:p>
-    <w:p>
-      <w:pPr>
-        <w:rPr>
-          <w:b/>
-          <w:bCs/>
-          <w:color w:val="000000" w:themeColor="text1"/>
-          <w:sz w:val="20"/>
-          <w:szCs w:val="20"/>
-        </w:rPr>
-      </w:pPr>
-    </w:p>
-    <w:p>
-      <w:pPr>
-        <w:ind w:left="720"/>
-        <w:rPr>
-          <w:color w:val="000000" w:themeColor="text1"/>
-          <w:sz w:val="20"/>
-          <w:szCs w:val="20"/>
-        </w:rPr>
-      </w:pPr>
-      <w:r>
-        <w:rPr>
-          <w:color w:val="000000" w:themeColor="text1"/>
-          <w:sz w:val="20"/>
-          <w:szCs w:val="20"/>
-        </w:rPr>
-        <w:t>Logit form:</w:t>
-      </w:r>
-    </w:p>
-    <w:p>
-      <w:pPr>
-        <w:ind w:left="720"/>
-        <w:rPr>
-          <w:b/>
-          <w:bCs/>
-          <w:color w:val="FF0000"/>
-          <w:sz w:val="20"/>
-          <w:szCs w:val="20"/>
-        </w:rPr>
-      </w:pPr>
-    </w:p>
-    <w:p>
-      <w:pPr>
-        <w:ind w:left="720"/>
-        <w:rPr>
-          <w:b/>
-          <w:bCs/>
-          <w:color w:val="FF0000"/>
-          <w:sz w:val="20"/>
-          <w:szCs w:val="20"/>
-        </w:rPr>
-      </w:pPr>
-    </w:p>
-    <w:p>
-      <w:pPr>
-        <w:ind w:left="720"/>
-        <w:rPr>
-          <w:b/>
-          <w:bCs/>
-          <w:color w:val="FF0000"/>
-          <w:sz w:val="20"/>
-          <w:szCs w:val="20"/>
-        </w:rPr>
-      </w:pPr>
-    </w:p>
-    <w:p>
-      <w:pPr>
-        <w:ind w:left="720"/>
-        <w:rPr>
-          <w:b/>
-          <w:bCs/>
-          <w:color w:val="FF0000"/>
-          <w:sz w:val="20"/>
-          <w:szCs w:val="20"/>
-        </w:rPr>
-      </w:pPr>
-    </w:p>
-    <w:p>
-      <w:pPr>
-        <w:ind w:left="720"/>
-        <w:rPr>
-          <w:b/>
-          <w:bCs/>
-          <w:color w:val="FF0000"/>
-          <w:sz w:val="20"/>
-          <w:szCs w:val="20"/>
-        </w:rPr>
-      </w:pPr>
-    </w:p>
-    <w:p>
-      <w:pPr>
-        <w:ind w:left="720"/>
-        <w:rPr>
-          <w:b/>
-          <w:bCs/>
-          <w:color w:val="FF0000"/>
-          <w:sz w:val="20"/>
-          <w:szCs w:val="20"/>
-        </w:rPr>
-      </w:pPr>
-    </w:p>
-    <w:p>
-      <w:pPr>
-        <w:ind w:left="720"/>
-        <w:rPr>
-          <w:b/>
-          <w:bCs/>
-          <w:color w:val="FF0000"/>
-          <w:sz w:val="20"/>
-          <w:szCs w:val="20"/>
-        </w:rPr>
-      </w:pPr>
-    </w:p>
-    <w:p>
-      <w:pPr>
-        <w:ind w:left="720"/>
-        <w:rPr>
-          <w:b/>
-          <w:bCs/>
-          <w:color w:val="FF0000"/>
-          <w:sz w:val="20"/>
-          <w:szCs w:val="20"/>
-        </w:rPr>
-      </w:pPr>
-    </w:p>
-    <w:p>
-      <w:pPr>
-        <w:ind w:left="720"/>
-        <w:rPr>
-          <w:color w:val="000000" w:themeColor="text1"/>
-          <w:sz w:val="20"/>
-          <w:szCs w:val="20"/>
-        </w:rPr>
-      </w:pPr>
-      <w:r>
-        <w:rPr>
-          <w:color w:val="000000" w:themeColor="text1"/>
-          <w:sz w:val="20"/>
-          <w:szCs w:val="20"/>
-        </w:rPr>
-        <w:t>Probability form:</w:t>
-      </w:r>
-    </w:p>
-    <w:p>
-      <w:pPr>
-        <w:ind w:left="720"/>
-        <w:rPr>
-          <w:b/>
-          <w:bCs/>
-          <w:color w:val="FF0000"/>
-          <w:sz w:val="20"/>
-          <w:szCs w:val="20"/>
-        </w:rPr>
-      </w:pPr>
-    </w:p>
-    <w:p>
-      <w:pPr>
-        <w:rPr>
-          <w:b/>
-          <w:bCs/>
-          <w:color w:val="FF0000"/>
-          <w:sz w:val="20"/>
-          <w:szCs w:val="20"/>
-        </w:rPr>
-      </w:pPr>
-    </w:p>
-    <w:p>
-      <w:pPr>
-        <w:rPr>
-          <w:b/>
-          <w:bCs/>
-          <w:color w:val="FF0000"/>
-          <w:sz w:val="20"/>
-          <w:szCs w:val="20"/>
-        </w:rPr>
-      </w:pPr>
-    </w:p>
-    <w:p>
-      <w:pPr>
-        <w:rPr>
-          <w:b/>
-          <w:bCs/>
-          <w:color w:val="000000" w:themeColor="text1"/>
-          <w:sz w:val="20"/>
-          <w:szCs w:val="20"/>
-        </w:rPr>
-      </w:pPr>
-    </w:p>
-    <w:p>
-      <w:pPr>
-        <w:rPr>
-          <w:b/>
-          <w:bCs/>
-          <w:color w:val="000000" w:themeColor="text1"/>
-          <w:sz w:val="20"/>
-          <w:szCs w:val="20"/>
-        </w:rPr>
-      </w:pPr>
-    </w:p>
-    <w:p>
-      <w:pPr>
-        <w:rPr>
-          <w:b/>
-          <w:bCs/>
-          <w:color w:val="000000" w:themeColor="text1"/>
-          <w:sz w:val="20"/>
-          <w:szCs w:val="20"/>
-        </w:rPr>
-      </w:pPr>
-    </w:p>
-    <w:p>
-      <w:pPr>
-        <w:tabs>
-          <w:tab w:val="left" w:pos="2077"/>
-        </w:tabs>
-        <w:rPr>
-          <w:b/>
-          <w:bCs/>
-          <w:sz w:val="20"/>
-          <w:szCs w:val="20"/>
-        </w:rPr>
-      </w:pPr>
-    </w:p>
-    <w:p>
-      <w:pPr>
-        <w:tabs>
-          <w:tab w:val="left" w:pos="2077"/>
-        </w:tabs>
-        <w:rPr>
-          <w:b/>
-          <w:bCs/>
+          <w:rFonts w:asciiTheme="minorHAnsi" w:hAnsiTheme="minorHAnsi" w:cstheme="minorHAnsi"/>
+          <w:color w:val="000000" w:themeColor="text1"/>
+          <w:sz w:val="20"/>
+          <w:szCs w:val="20"/>
+        </w:rPr>
+      </w:pPr>
+      <w:r>
+        <w:rPr>
+          <w:rFonts w:asciiTheme="minorHAnsi" w:hAnsiTheme="minorHAnsi" w:cstheme="minorHAnsi"/>
+          <w:color w:val="000000" w:themeColor="text1"/>
+          <w:sz w:val="20"/>
+          <w:szCs w:val="20"/>
+        </w:rPr>
+        <w:t>Does the number of given extras a team gives up during the match seem to matter? Why or why not</w:t>
+      </w:r>
+    </w:p>
+    <w:p>
+      <w:pPr>
+        <w:rPr>
+          <w:rFonts w:asciiTheme="minorHAnsi" w:hAnsiTheme="minorHAnsi" w:cstheme="minorHAnsi"/>
+          <w:color w:val="000000" w:themeColor="text1"/>
+          <w:sz w:val="20"/>
+          <w:szCs w:val="20"/>
+        </w:rPr>
+      </w:pPr>
+    </w:p>
+    <w:p>
+      <w:pPr>
+        <w:rPr>
+          <w:rFonts w:asciiTheme="minorHAnsi" w:hAnsiTheme="minorHAnsi" w:cstheme="minorHAnsi"/>
+          <w:color w:val="FF0000"/>
+          <w:sz w:val="20"/>
+          <w:szCs w:val="20"/>
+        </w:rPr>
+      </w:pPr>
+    </w:p>
+    <w:p>
+      <w:pPr>
+        <w:rPr>
+          <w:rFonts w:asciiTheme="minorHAnsi" w:hAnsiTheme="minorHAnsi" w:cstheme="minorHAnsi"/>
+          <w:color w:val="FF0000"/>
+          <w:sz w:val="20"/>
+          <w:szCs w:val="20"/>
+        </w:rPr>
+      </w:pPr>
+    </w:p>
+    <w:p>
+      <w:pPr>
+        <w:rPr>
+          <w:rFonts w:asciiTheme="minorHAnsi" w:hAnsiTheme="minorHAnsi" w:cstheme="minorHAnsi"/>
+          <w:b/>
+          <w:bCs/>
+          <w:color w:val="000000" w:themeColor="text1"/>
+          <w:sz w:val="20"/>
+          <w:szCs w:val="20"/>
+        </w:rPr>
+      </w:pPr>
+    </w:p>
+    <w:p>
+      <w:pPr>
+        <w:rPr>
+          <w:rFonts w:asciiTheme="minorHAnsi" w:hAnsiTheme="minorHAnsi" w:cstheme="minorHAnsi"/>
+          <w:b/>
+          <w:bCs/>
+          <w:color w:val="000000" w:themeColor="text1"/>
+          <w:sz w:val="20"/>
+          <w:szCs w:val="20"/>
+        </w:rPr>
+      </w:pPr>
+    </w:p>
+    <w:p>
+      <w:pPr>
+        <w:rPr>
+          <w:rFonts w:asciiTheme="minorHAnsi" w:hAnsiTheme="minorHAnsi" w:cstheme="minorHAnsi"/>
+          <w:b/>
+          <w:bCs/>
+          <w:color w:val="000000" w:themeColor="text1"/>
+          <w:sz w:val="20"/>
+          <w:szCs w:val="20"/>
+        </w:rPr>
+      </w:pPr>
+    </w:p>
+    <w:p>
+      <w:pPr>
+        <w:rPr>
+          <w:rFonts w:asciiTheme="minorHAnsi" w:hAnsiTheme="minorHAnsi" w:cstheme="minorHAnsi"/>
+          <w:b/>
+          <w:bCs/>
+          <w:color w:val="000000" w:themeColor="text1"/>
+          <w:sz w:val="20"/>
+          <w:szCs w:val="20"/>
+        </w:rPr>
+      </w:pPr>
+    </w:p>
+    <w:p>
+      <w:pPr>
+        <w:rPr>
+          <w:rFonts w:asciiTheme="minorHAnsi" w:hAnsiTheme="minorHAnsi" w:cstheme="minorHAnsi"/>
+          <w:b/>
+          <w:bCs/>
+          <w:color w:val="000000" w:themeColor="text1"/>
           <w:sz w:val="20"/>
           <w:szCs w:val="20"/>
         </w:rPr>
@@ -1495,24 +1404,55 @@
           <w:ilvl w:val="0"/>
           <w:numId w:val="3"/>
         </w:numPr>
+        <w:rPr>
+          <w:rFonts w:asciiTheme="minorHAnsi" w:hAnsiTheme="minorHAnsi" w:cstheme="minorHAnsi"/>
+          <w:color w:val="000000" w:themeColor="text1"/>
+          <w:sz w:val="20"/>
+          <w:szCs w:val="20"/>
+        </w:rPr>
+      </w:pPr>
+      <w:r>
+        <w:rPr>
+          <w:rFonts w:asciiTheme="minorHAnsi" w:hAnsiTheme="minorHAnsi" w:cstheme="minorHAnsi"/>
+          <w:color w:val="000000" w:themeColor="text1"/>
+          <w:sz w:val="20"/>
+          <w:szCs w:val="20"/>
+        </w:rPr>
+        <w:t xml:space="preserve">Write the logit form and the probability form of the multiple logistic regression model above and interpret what they are predicting. </w:t>
+      </w:r>
+    </w:p>
+    <w:p>
+      <w:pPr>
+        <w:rPr>
+          <w:rFonts w:asciiTheme="minorHAnsi" w:hAnsiTheme="minorHAnsi" w:cstheme="minorHAnsi"/>
+          <w:b/>
+          <w:bCs/>
+          <w:color w:val="000000" w:themeColor="text1"/>
+          <w:sz w:val="20"/>
+          <w:szCs w:val="20"/>
+        </w:rPr>
+      </w:pPr>
+    </w:p>
+    <w:p>
+      <w:pPr>
         <w:tabs>
           <w:tab w:val="left" w:pos="2077"/>
         </w:tabs>
         <w:rPr>
-          <w:b/>
-          <w:bCs/>
-          <w:sz w:val="20"/>
-          <w:szCs w:val="20"/>
-        </w:rPr>
-      </w:pPr>
-      <w:r>
-        <w:rPr>
-          <w:b/>
-          <w:bCs/>
-          <w:sz w:val="20"/>
-          <w:szCs w:val="20"/>
-        </w:rPr>
-        <w:t xml:space="preserve">Find the estimated log odds of a team that starts the match batting wins given they score 265 runs, 8 sixes, and give up 5 extras. </w:t>
+          <w:rFonts w:asciiTheme="minorHAnsi" w:hAnsiTheme="minorHAnsi" w:cstheme="minorHAnsi"/>
+          <w:color w:val="000000" w:themeColor="text1"/>
+          <w:sz w:val="20"/>
+          <w:szCs w:val="20"/>
+        </w:rPr>
+      </w:pPr>
+      <w:r>
+        <w:rPr>
+          <w:rFonts w:asciiTheme="minorHAnsi" w:hAnsiTheme="minorHAnsi" w:cstheme="minorHAnsi"/>
+          <w:color w:val="000000" w:themeColor="text1"/>
+          <w:sz w:val="20"/>
+          <w:szCs w:val="20"/>
+        </w:rPr>
+        <w:t xml:space="preserve">                Logit Form: </w:t>
       </w:r>
     </w:p>
     <w:p>
@@ -1521,6 +1461,10 @@
           <w:tab w:val="left" w:pos="2077"/>
         </w:tabs>
         <w:rPr>
+          <w:rFonts w:asciiTheme="minorHAnsi" w:hAnsiTheme="minorHAnsi" w:cstheme="minorHAnsi"/>
+          <w:b/>
+          <w:bCs/>
+          <w:color w:val="FF0000"/>
           <w:sz w:val="20"/>
           <w:szCs w:val="20"/>
         </w:rPr>
@@ -1532,6 +1476,10 @@
           <w:tab w:val="left" w:pos="2077"/>
         </w:tabs>
         <w:rPr>
+          <w:rFonts w:asciiTheme="minorHAnsi" w:hAnsiTheme="minorHAnsi" w:cstheme="minorHAnsi"/>
+          <w:b/>
+          <w:bCs/>
+          <w:color w:val="FF0000"/>
           <w:sz w:val="20"/>
           <w:szCs w:val="20"/>
         </w:rPr>
@@ -1543,6 +1491,10 @@
           <w:tab w:val="left" w:pos="2077"/>
         </w:tabs>
         <w:rPr>
+          <w:rFonts w:asciiTheme="minorHAnsi" w:hAnsiTheme="minorHAnsi" w:cstheme="minorHAnsi"/>
+          <w:b/>
+          <w:bCs/>
+          <w:color w:val="FF0000"/>
           <w:sz w:val="20"/>
           <w:szCs w:val="20"/>
         </w:rPr>
@@ -1554,6 +1506,10 @@
           <w:tab w:val="left" w:pos="2077"/>
         </w:tabs>
         <w:rPr>
+          <w:rFonts w:asciiTheme="minorHAnsi" w:hAnsiTheme="minorHAnsi" w:cstheme="minorHAnsi"/>
+          <w:b/>
+          <w:bCs/>
+          <w:color w:val="FF0000"/>
           <w:sz w:val="20"/>
           <w:szCs w:val="20"/>
         </w:rPr>
@@ -1565,6 +1521,10 @@
           <w:tab w:val="left" w:pos="2077"/>
         </w:tabs>
         <w:rPr>
+          <w:rFonts w:asciiTheme="minorHAnsi" w:hAnsiTheme="minorHAnsi" w:cstheme="minorHAnsi"/>
+          <w:b/>
+          <w:bCs/>
+          <w:color w:val="FF0000"/>
           <w:sz w:val="20"/>
           <w:szCs w:val="20"/>
         </w:rPr>
@@ -1576,6 +1536,10 @@
           <w:tab w:val="left" w:pos="2077"/>
         </w:tabs>
         <w:rPr>
+          <w:rFonts w:asciiTheme="minorHAnsi" w:hAnsiTheme="minorHAnsi" w:cstheme="minorHAnsi"/>
+          <w:b/>
+          <w:bCs/>
+          <w:color w:val="FF0000"/>
           <w:sz w:val="20"/>
           <w:szCs w:val="20"/>
         </w:rPr>
@@ -1587,6 +1551,10 @@
           <w:tab w:val="left" w:pos="2077"/>
         </w:tabs>
         <w:rPr>
+          <w:rFonts w:asciiTheme="minorHAnsi" w:hAnsiTheme="minorHAnsi" w:cstheme="minorHAnsi"/>
+          <w:b/>
+          <w:bCs/>
+          <w:color w:val="FF0000"/>
           <w:sz w:val="20"/>
           <w:szCs w:val="20"/>
         </w:rPr>
@@ -1598,10 +1566,30 @@
           <w:tab w:val="left" w:pos="2077"/>
         </w:tabs>
         <w:rPr>
-          <w:sz w:val="20"/>
-          <w:szCs w:val="20"/>
-        </w:rPr>
-      </w:pPr>
+          <w:rFonts w:asciiTheme="minorHAnsi" w:hAnsiTheme="minorHAnsi" w:cstheme="minorHAnsi"/>
+          <w:color w:val="000000" w:themeColor="text1"/>
+          <w:sz w:val="20"/>
+          <w:szCs w:val="20"/>
+        </w:rPr>
+      </w:pPr>
+      <w:r>
+        <w:rPr>
+          <w:rFonts w:asciiTheme="minorHAnsi" w:hAnsiTheme="minorHAnsi" w:cstheme="minorHAnsi"/>
+          <w:color w:val="000000" w:themeColor="text1"/>
+          <w:sz w:val="20"/>
+          <w:szCs w:val="20"/>
+        </w:rPr>
+        <w:t xml:space="preserve">                </w:t>
+      </w:r>
+      <w:r>
+        <w:rPr>
+          <w:rFonts w:asciiTheme="minorHAnsi" w:hAnsiTheme="minorHAnsi" w:cstheme="minorHAnsi"/>
+          <w:color w:val="000000" w:themeColor="text1"/>
+          <w:sz w:val="20"/>
+          <w:szCs w:val="20"/>
+        </w:rPr>
+        <w:t xml:space="preserve">Probability Form: </w:t>
+      </w:r>
     </w:p>
     <w:p>
       <w:pPr>
@@ -1609,6 +1597,10 @@
           <w:tab w:val="left" w:pos="2077"/>
         </w:tabs>
         <w:rPr>
+          <w:rFonts w:asciiTheme="minorHAnsi" w:hAnsiTheme="minorHAnsi" w:cstheme="minorHAnsi"/>
+          <w:b/>
+          <w:bCs/>
+          <w:color w:val="FF0000"/>
           <w:sz w:val="20"/>
           <w:szCs w:val="20"/>
         </w:rPr>
@@ -1620,6 +1612,10 @@
           <w:tab w:val="left" w:pos="2077"/>
         </w:tabs>
         <w:rPr>
+          <w:rFonts w:asciiTheme="minorHAnsi" w:hAnsiTheme="minorHAnsi" w:cstheme="minorHAnsi"/>
+          <w:b/>
+          <w:bCs/>
+          <w:color w:val="FF0000"/>
           <w:sz w:val="20"/>
           <w:szCs w:val="20"/>
         </w:rPr>
@@ -1631,6 +1627,10 @@
           <w:tab w:val="left" w:pos="2077"/>
         </w:tabs>
         <w:rPr>
+          <w:rFonts w:asciiTheme="minorHAnsi" w:hAnsiTheme="minorHAnsi" w:cstheme="minorHAnsi"/>
+          <w:b/>
+          <w:bCs/>
+          <w:color w:val="FF0000"/>
           <w:sz w:val="20"/>
           <w:szCs w:val="20"/>
         </w:rPr>
@@ -1642,6 +1642,10 @@
           <w:tab w:val="left" w:pos="2077"/>
         </w:tabs>
         <w:rPr>
+          <w:rFonts w:asciiTheme="minorHAnsi" w:hAnsiTheme="minorHAnsi" w:cstheme="minorHAnsi"/>
+          <w:b/>
+          <w:bCs/>
+          <w:color w:val="FF0000"/>
           <w:sz w:val="20"/>
           <w:szCs w:val="20"/>
         </w:rPr>
@@ -1653,6 +1657,10 @@
           <w:tab w:val="left" w:pos="2077"/>
         </w:tabs>
         <w:rPr>
+          <w:rFonts w:asciiTheme="minorHAnsi" w:hAnsiTheme="minorHAnsi" w:cstheme="minorHAnsi"/>
+          <w:b/>
+          <w:bCs/>
+          <w:color w:val="FF0000"/>
           <w:sz w:val="20"/>
           <w:szCs w:val="20"/>
         </w:rPr>
@@ -1664,6 +1672,36 @@
           <w:tab w:val="left" w:pos="2077"/>
         </w:tabs>
         <w:rPr>
+          <w:rFonts w:asciiTheme="minorHAnsi" w:hAnsiTheme="minorHAnsi" w:cstheme="minorHAnsi"/>
+          <w:b/>
+          <w:bCs/>
+          <w:color w:val="FF0000"/>
+          <w:sz w:val="20"/>
+          <w:szCs w:val="20"/>
+        </w:rPr>
+      </w:pPr>
+    </w:p>
+    <w:p>
+      <w:pPr>
+        <w:tabs>
+          <w:tab w:val="left" w:pos="2077"/>
+        </w:tabs>
+        <w:rPr>
+          <w:rFonts w:asciiTheme="minorHAnsi" w:hAnsiTheme="minorHAnsi" w:cstheme="minorHAnsi"/>
+          <w:b/>
+          <w:bCs/>
+          <w:sz w:val="20"/>
+          <w:szCs w:val="20"/>
+        </w:rPr>
+      </w:pPr>
+    </w:p>
+    <w:p>
+      <w:pPr>
+        <w:tabs>
+          <w:tab w:val="left" w:pos="2077"/>
+        </w:tabs>
+        <w:rPr>
+          <w:rFonts w:asciiTheme="minorHAnsi" w:hAnsiTheme="minorHAnsi" w:cstheme="minorHAnsi"/>
           <w:b/>
           <w:bCs/>
           <w:sz w:val="20"/>
@@ -1682,16 +1720,136 @@
           <w:tab w:val="left" w:pos="2077"/>
         </w:tabs>
         <w:rPr>
-          <w:b/>
-          <w:bCs/>
-          <w:sz w:val="20"/>
-          <w:szCs w:val="20"/>
-        </w:rPr>
-      </w:pPr>
-      <w:r>
-        <w:rPr>
-          <w:b/>
-          <w:bCs/>
+          <w:rFonts w:asciiTheme="minorHAnsi" w:hAnsiTheme="minorHAnsi" w:cstheme="minorHAnsi"/>
+          <w:sz w:val="20"/>
+          <w:szCs w:val="20"/>
+        </w:rPr>
+      </w:pPr>
+      <w:r>
+        <w:rPr>
+          <w:rFonts w:asciiTheme="minorHAnsi" w:hAnsiTheme="minorHAnsi" w:cstheme="minorHAnsi"/>
+          <w:sz w:val="20"/>
+          <w:szCs w:val="20"/>
+        </w:rPr>
+        <w:t xml:space="preserve">Find the estimated log odds of a team that starts batting wins the match given they score 265 runs, 8 sixes, and give up 5 extras to the other team. </w:t>
+      </w:r>
+    </w:p>
+    <w:p>
+      <w:pPr>
+        <w:tabs>
+          <w:tab w:val="left" w:pos="2077"/>
+        </w:tabs>
+        <w:rPr>
+          <w:rFonts w:asciiTheme="minorHAnsi" w:hAnsiTheme="minorHAnsi" w:cstheme="minorHAnsi"/>
+          <w:sz w:val="20"/>
+          <w:szCs w:val="20"/>
+        </w:rPr>
+      </w:pPr>
+    </w:p>
+    <w:p>
+      <w:pPr>
+        <w:tabs>
+          <w:tab w:val="left" w:pos="2077"/>
+        </w:tabs>
+        <w:rPr>
+          <w:rFonts w:asciiTheme="minorHAnsi" w:hAnsiTheme="minorHAnsi" w:cstheme="minorHAnsi"/>
+          <w:sz w:val="20"/>
+          <w:szCs w:val="20"/>
+        </w:rPr>
+      </w:pPr>
+    </w:p>
+    <w:p>
+      <w:pPr>
+        <w:tabs>
+          <w:tab w:val="left" w:pos="2077"/>
+        </w:tabs>
+        <w:ind w:firstLine="360"/>
+        <w:rPr>
+          <w:rFonts w:asciiTheme="minorHAnsi" w:hAnsiTheme="minorHAnsi" w:cstheme="minorHAnsi"/>
+          <w:b/>
+          <w:bCs/>
+          <w:color w:val="FF0000"/>
+          <w:sz w:val="20"/>
+          <w:szCs w:val="20"/>
+        </w:rPr>
+      </w:pPr>
+      <w:r>
+        <w:rPr>
+          <w:rFonts w:asciiTheme="minorHAnsi" w:hAnsiTheme="minorHAnsi" w:cstheme="minorHAnsi"/>
+          <w:color w:val="FF0000"/>
+          <w:sz w:val="20"/>
+          <w:szCs w:val="20"/>
+        </w:rPr>
+        <w:t xml:space="preserve">         </w:t>
+      </w:r>
+    </w:p>
+    <w:p>
+      <w:pPr>
+        <w:tabs>
+          <w:tab w:val="left" w:pos="2077"/>
+        </w:tabs>
+        <w:rPr>
+          <w:rFonts w:asciiTheme="minorHAnsi" w:hAnsiTheme="minorHAnsi" w:cstheme="minorHAnsi"/>
+          <w:sz w:val="20"/>
+          <w:szCs w:val="20"/>
+        </w:rPr>
+      </w:pPr>
+    </w:p>
+    <w:p>
+      <w:pPr>
+        <w:tabs>
+          <w:tab w:val="left" w:pos="2077"/>
+        </w:tabs>
+        <w:rPr>
+          <w:rFonts w:asciiTheme="minorHAnsi" w:hAnsiTheme="minorHAnsi" w:cstheme="minorHAnsi"/>
+          <w:sz w:val="20"/>
+          <w:szCs w:val="20"/>
+        </w:rPr>
+      </w:pPr>
+    </w:p>
+    <w:p>
+      <w:pPr>
+        <w:tabs>
+          <w:tab w:val="left" w:pos="2077"/>
+        </w:tabs>
+        <w:rPr>
+          <w:rFonts w:asciiTheme="minorHAnsi" w:hAnsiTheme="minorHAnsi" w:cstheme="minorHAnsi"/>
+          <w:sz w:val="20"/>
+          <w:szCs w:val="20"/>
+        </w:rPr>
+      </w:pPr>
+    </w:p>
+    <w:p>
+      <w:pPr>
+        <w:tabs>
+          <w:tab w:val="left" w:pos="2077"/>
+        </w:tabs>
+        <w:rPr>
+          <w:rFonts w:asciiTheme="minorHAnsi" w:hAnsiTheme="minorHAnsi" w:cstheme="minorHAnsi"/>
+          <w:sz w:val="20"/>
+          <w:szCs w:val="20"/>
+        </w:rPr>
+      </w:pPr>
+    </w:p>
+    <w:p>
+      <w:pPr>
+        <w:pStyle w:val="ListParagraph"/>
+        <w:numPr>
+          <w:ilvl w:val="0"/>
+          <w:numId w:val="3"/>
+        </w:numPr>
+        <w:tabs>
+          <w:tab w:val="left" w:pos="2077"/>
+        </w:tabs>
+        <w:rPr>
+          <w:rFonts w:asciiTheme="minorHAnsi" w:hAnsiTheme="minorHAnsi" w:cstheme="minorHAnsi"/>
+          <w:sz w:val="20"/>
+          <w:szCs w:val="20"/>
+        </w:rPr>
+      </w:pPr>
+      <w:r>
+        <w:rPr>
+          <w:rFonts w:asciiTheme="minorHAnsi" w:hAnsiTheme="minorHAnsi" w:cstheme="minorHAnsi"/>
           <w:sz w:val="20"/>
           <w:szCs w:val="20"/>
         </w:rPr>
@@ -1704,6 +1862,7 @@
           <w:tab w:val="left" w:pos="2077"/>
         </w:tabs>
         <w:rPr>
+          <w:rFonts w:asciiTheme="minorHAnsi" w:hAnsiTheme="minorHAnsi" w:cstheme="minorHAnsi"/>
           <w:b/>
           <w:bCs/>
           <w:sz w:val="20"/>
@@ -1717,6 +1876,7 @@
           <w:tab w:val="left" w:pos="2077"/>
         </w:tabs>
         <w:rPr>
+          <w:rFonts w:asciiTheme="minorHAnsi" w:hAnsiTheme="minorHAnsi" w:cstheme="minorHAnsi"/>
           <w:b/>
           <w:bCs/>
           <w:sz w:val="20"/>
@@ -1728,6 +1888,7 @@
       <w:pPr>
         <w:ind w:left="360"/>
         <w:rPr>
+          <w:rFonts w:asciiTheme="minorHAnsi" w:hAnsiTheme="minorHAnsi" w:cstheme="minorHAnsi"/>
           <w:color w:val="FF0000"/>
           <w:sz w:val="20"/>
           <w:szCs w:val="20"/>
@@ -1738,6 +1899,7 @@
       <w:pPr>
         <w:ind w:left="360"/>
         <w:rPr>
+          <w:rFonts w:asciiTheme="minorHAnsi" w:hAnsiTheme="minorHAnsi" w:cstheme="minorHAnsi"/>
           <w:color w:val="FF0000"/>
           <w:sz w:val="20"/>
           <w:szCs w:val="20"/>
@@ -1750,6 +1912,7 @@
           <w:tab w:val="left" w:pos="2077"/>
         </w:tabs>
         <w:rPr>
+          <w:rFonts w:asciiTheme="minorHAnsi" w:hAnsiTheme="minorHAnsi" w:cstheme="minorHAnsi"/>
           <w:b/>
           <w:bCs/>
           <w:sz w:val="20"/>
@@ -1773,8 +1936,8 @@
   <w:abstractNum w:abstractNumId="0" w15:restartNumberingAfterBreak="0">
     <w:nsid w:val="16974878"/>
     <w:multiLevelType w:val="hybridMultilevel"/>
-    <w:tmpl w:val="FC8E8102"/>
-    <w:lvl w:ilvl="0" w:tplc="E98E92A2">
+    <w:tmpl w:val="C3AEA2DA"/>
+    <w:lvl w:ilvl="0" w:tplc="020002A2">
       <w:start w:val="1"/>
       <w:numFmt w:val="decimal"/>
       <w:lvlText w:val="%1."/>
@@ -1784,6 +1947,8 @@
       </w:pPr>
       <w:rPr>
         <w:rFonts w:hint="default"/>
+        <w:b/>
+        <w:bCs/>
       </w:rPr>
     </w:lvl>
     <w:lvl w:ilvl="1" w:tplc="04090019" w:tentative="1">

</xml_diff>

<commit_message>
updated cricket worksheets and repo
</commit_message>
<xml_diff>
--- a/vgjohn/cricket_module/Module/cricket_worksheet.docx
+++ b/vgjohn/cricket_module/Module/cricket_worksheet.docx
@@ -367,7 +367,7 @@
           <w:szCs w:val="20"/>
         </w:rPr>
         <w:drawing>
-          <wp:anchor distT="0" distB="0" distL="114300" distR="114300" simplePos="0" relativeHeight="251659264" behindDoc="0" locked="0" layoutInCell="1" allowOverlap="1" wp14:anchorId="5B92948F" wp14:editId="215A2651">
+          <wp:anchor distT="0" distB="0" distL="114300" distR="114300" simplePos="0" relativeHeight="251660288" behindDoc="0" locked="0" layoutInCell="1" allowOverlap="1" wp14:anchorId="6E921F91" wp14:editId="76D1E35A">
             <wp:simplePos x="0" y="0"/>
             <wp:positionH relativeFrom="column">
               <wp:posOffset>2908300</wp:posOffset>
@@ -471,13 +471,23 @@
         </w:rPr>
         <w:t xml:space="preserve">The </w:t>
       </w:r>
+      <w:proofErr w:type="spellStart"/>
       <w:r>
         <w:rPr>
           <w:rFonts w:ascii="Courier New" w:hAnsi="Courier New" w:cs="Courier New"/>
           <w:sz w:val="20"/>
           <w:szCs w:val="20"/>
         </w:rPr>
-        <w:t xml:space="preserve">asia_cup </w:t>
+        <w:t>asia_cup</w:t>
+      </w:r>
+      <w:proofErr w:type="spellEnd"/>
+      <w:r>
+        <w:rPr>
+          <w:rFonts w:ascii="Courier New" w:hAnsi="Courier New" w:cs="Courier New"/>
+          <w:sz w:val="20"/>
+          <w:szCs w:val="20"/>
+        </w:rPr>
+        <w:t xml:space="preserve"> </w:t>
       </w:r>
       <w:r>
         <w:rPr>
@@ -503,6 +513,24 @@
         </w:rPr>
         <w:t xml:space="preserve"> now takes place every two years, alternating host cities in different countries throughout Asia. To the right is a description of the variables in the data set you will be using. </w:t>
       </w:r>
+    </w:p>
+    <w:p>
+      <w:pPr>
+        <w:rPr>
+          <w:rFonts w:asciiTheme="minorHAnsi" w:hAnsiTheme="minorHAnsi" w:cstheme="minorHAnsi"/>
+          <w:sz w:val="20"/>
+          <w:szCs w:val="20"/>
+        </w:rPr>
+      </w:pPr>
+    </w:p>
+    <w:p>
+      <w:pPr>
+        <w:rPr>
+          <w:rFonts w:asciiTheme="minorHAnsi" w:hAnsiTheme="minorHAnsi" w:cstheme="minorHAnsi"/>
+          <w:sz w:val="20"/>
+          <w:szCs w:val="20"/>
+        </w:rPr>
+      </w:pPr>
     </w:p>
     <w:p>
       <w:pPr>
@@ -590,16 +618,6 @@
       <w:pPr>
         <w:rPr>
           <w:rFonts w:asciiTheme="minorHAnsi" w:hAnsiTheme="minorHAnsi" w:cstheme="minorHAnsi"/>
-          <w:color w:val="FF0000"/>
-          <w:sz w:val="20"/>
-          <w:szCs w:val="20"/>
-        </w:rPr>
-      </w:pPr>
-    </w:p>
-    <w:p>
-      <w:pPr>
-        <w:rPr>
-          <w:rFonts w:asciiTheme="minorHAnsi" w:hAnsiTheme="minorHAnsi" w:cstheme="minorHAnsi"/>
           <w:color w:val="000000" w:themeColor="text1"/>
           <w:sz w:val="20"/>
           <w:szCs w:val="20"/>
@@ -627,8 +645,38 @@
           <w:sz w:val="20"/>
           <w:szCs w:val="20"/>
         </w:rPr>
-        <w:t xml:space="preserve">Given the R output below, interpret all of the coefficients in context. </w:t>
-      </w:r>
+        <w:t>Given the R output below</w:t>
+      </w:r>
+      <w:r>
+        <w:rPr>
+          <w:rFonts w:asciiTheme="minorHAnsi" w:hAnsiTheme="minorHAnsi" w:cstheme="minorHAnsi"/>
+          <w:color w:val="000000" w:themeColor="text1"/>
+          <w:sz w:val="20"/>
+          <w:szCs w:val="20"/>
+        </w:rPr>
+        <w:t xml:space="preserve"> that runs a multiple logistic regression</w:t>
+      </w:r>
+      <w:r>
+        <w:rPr>
+          <w:rFonts w:asciiTheme="minorHAnsi" w:hAnsiTheme="minorHAnsi" w:cstheme="minorHAnsi"/>
+          <w:color w:val="000000" w:themeColor="text1"/>
+          <w:sz w:val="20"/>
+          <w:szCs w:val="20"/>
+        </w:rPr>
+        <w:t xml:space="preserve">, interpret all of the coefficients in context. </w:t>
+      </w:r>
+    </w:p>
+    <w:p>
+      <w:pPr>
+        <w:rPr>
+          <w:rFonts w:asciiTheme="minorHAnsi" w:hAnsiTheme="minorHAnsi" w:cstheme="minorHAnsi"/>
+          <w:b/>
+          <w:bCs/>
+          <w:color w:val="000000" w:themeColor="text1"/>
+          <w:sz w:val="20"/>
+          <w:szCs w:val="20"/>
+        </w:rPr>
+      </w:pPr>
     </w:p>
     <w:p>
       <w:pPr>
@@ -652,15 +700,15 @@
           <w:szCs w:val="20"/>
         </w:rPr>
         <w:drawing>
-          <wp:anchor distT="0" distB="0" distL="114300" distR="114300" simplePos="0" relativeHeight="251660288" behindDoc="0" locked="0" layoutInCell="1" allowOverlap="1" wp14:anchorId="1A7CA847" wp14:editId="3B505DC5">
+          <wp:anchor distT="0" distB="0" distL="114300" distR="114300" simplePos="0" relativeHeight="251659264" behindDoc="0" locked="0" layoutInCell="1" allowOverlap="1" wp14:anchorId="6D0BE044" wp14:editId="7BA7722E">
             <wp:simplePos x="0" y="0"/>
             <wp:positionH relativeFrom="column">
-              <wp:posOffset>1036955</wp:posOffset>
+              <wp:posOffset>793783</wp:posOffset>
             </wp:positionH>
             <wp:positionV relativeFrom="paragraph">
-              <wp:posOffset>144780</wp:posOffset>
+              <wp:posOffset>48594</wp:posOffset>
             </wp:positionV>
-            <wp:extent cx="3814445" cy="2644775"/>
+            <wp:extent cx="3814445" cy="2163445"/>
             <wp:effectExtent l="0" t="0" r="0" b="0"/>
             <wp:wrapSquare wrapText="bothSides"/>
             <wp:docPr id="7" name="Picture 7" descr="A screenshot of a computer&#10;&#10;Description automatically generated"/>
@@ -674,7 +722,7 @@
                     <pic:cNvPr id="7" name="Picture 7" descr="A screenshot of a computer&#10;&#10;Description automatically generated"/>
                     <pic:cNvPicPr/>
                   </pic:nvPicPr>
-                  <pic:blipFill>
+                  <pic:blipFill rotWithShape="1">
                     <a:blip r:embed="rId6" cstate="print">
                       <a:extLst>
                         <a:ext uri="{28A0092B-C50C-407E-A947-70E740481C1C}">
@@ -682,18 +730,25 @@
                         </a:ext>
                       </a:extLst>
                     </a:blip>
-                    <a:stretch>
-                      <a:fillRect/>
-                    </a:stretch>
+                    <a:srcRect t="18197"/>
+                    <a:stretch/>
                   </pic:blipFill>
-                  <pic:spPr>
+                  <pic:spPr bwMode="auto">
                     <a:xfrm>
                       <a:off x="0" y="0"/>
-                      <a:ext cx="3814445" cy="2644775"/>
+                      <a:ext cx="3814445" cy="2163445"/>
                     </a:xfrm>
                     <a:prstGeom prst="rect">
                       <a:avLst/>
                     </a:prstGeom>
+                    <a:ln>
+                      <a:noFill/>
+                    </a:ln>
+                    <a:extLst>
+                      <a:ext uri="{53640926-AAD7-44D8-BBD7-CCE9431645EC}">
+                        <a14:shadowObscured xmlns:a14="http://schemas.microsoft.com/office/drawing/2010/main"/>
+                      </a:ext>
+                    </a:extLst>
                   </pic:spPr>
                 </pic:pic>
               </a:graphicData>
@@ -854,66 +909,6 @@
     </w:p>
     <w:p>
       <w:pPr>
-        <w:rPr>
-          <w:rFonts w:asciiTheme="minorHAnsi" w:hAnsiTheme="minorHAnsi" w:cstheme="minorHAnsi"/>
-          <w:b/>
-          <w:bCs/>
-          <w:color w:val="000000" w:themeColor="text1"/>
-          <w:sz w:val="20"/>
-          <w:szCs w:val="20"/>
-        </w:rPr>
-      </w:pPr>
-    </w:p>
-    <w:p>
-      <w:pPr>
-        <w:rPr>
-          <w:rFonts w:asciiTheme="minorHAnsi" w:hAnsiTheme="minorHAnsi" w:cstheme="minorHAnsi"/>
-          <w:b/>
-          <w:bCs/>
-          <w:color w:val="000000" w:themeColor="text1"/>
-          <w:sz w:val="20"/>
-          <w:szCs w:val="20"/>
-        </w:rPr>
-      </w:pPr>
-    </w:p>
-    <w:p>
-      <w:pPr>
-        <w:rPr>
-          <w:rFonts w:asciiTheme="minorHAnsi" w:hAnsiTheme="minorHAnsi" w:cstheme="minorHAnsi"/>
-          <w:b/>
-          <w:bCs/>
-          <w:color w:val="000000" w:themeColor="text1"/>
-          <w:sz w:val="20"/>
-          <w:szCs w:val="20"/>
-        </w:rPr>
-      </w:pPr>
-    </w:p>
-    <w:p>
-      <w:pPr>
-        <w:rPr>
-          <w:rFonts w:asciiTheme="minorHAnsi" w:hAnsiTheme="minorHAnsi" w:cstheme="minorHAnsi"/>
-          <w:b/>
-          <w:bCs/>
-          <w:color w:val="000000" w:themeColor="text1"/>
-          <w:sz w:val="20"/>
-          <w:szCs w:val="20"/>
-        </w:rPr>
-      </w:pPr>
-    </w:p>
-    <w:p>
-      <w:pPr>
-        <w:rPr>
-          <w:rFonts w:asciiTheme="minorHAnsi" w:hAnsiTheme="minorHAnsi" w:cstheme="minorHAnsi"/>
-          <w:b/>
-          <w:bCs/>
-          <w:color w:val="000000" w:themeColor="text1"/>
-          <w:sz w:val="20"/>
-          <w:szCs w:val="20"/>
-        </w:rPr>
-      </w:pPr>
-    </w:p>
-    <w:p>
-      <w:pPr>
         <w:ind w:left="720"/>
         <w:rPr>
           <w:rFonts w:asciiTheme="minorHAnsi" w:hAnsiTheme="minorHAnsi" w:cstheme="minorHAnsi"/>
@@ -927,19 +922,6 @@
     </w:p>
     <w:p>
       <w:pPr>
-        <w:ind w:left="720"/>
-        <w:rPr>
-          <w:rFonts w:asciiTheme="minorHAnsi" w:hAnsiTheme="minorHAnsi" w:cstheme="minorHAnsi"/>
-          <w:b/>
-          <w:bCs/>
-          <w:color w:val="FF0000"/>
-          <w:sz w:val="20"/>
-          <w:szCs w:val="20"/>
-        </w:rPr>
-      </w:pPr>
-    </w:p>
-    <w:p>
-      <w:pPr>
         <w:rPr>
           <w:rFonts w:asciiTheme="minorHAnsi" w:hAnsiTheme="minorHAnsi" w:cstheme="minorHAnsi"/>
           <w:b/>
@@ -1186,11 +1168,19 @@
     </w:p>
     <w:p>
       <w:pPr>
+        <w:rPr>
+          <w:rFonts w:asciiTheme="minorHAnsi" w:hAnsiTheme="minorHAnsi" w:cstheme="minorHAnsi"/>
+          <w:color w:val="FF0000"/>
+          <w:sz w:val="20"/>
+          <w:szCs w:val="20"/>
+        </w:rPr>
+      </w:pPr>
+    </w:p>
+    <w:p>
+      <w:pPr>
         <w:ind w:left="1440"/>
         <w:rPr>
-          <w:rFonts w:ascii="Courier New" w:hAnsi="Courier New" w:cs="Courier New"/>
-          <w:b/>
-          <w:bCs/>
+          <w:rFonts w:asciiTheme="minorHAnsi" w:hAnsiTheme="minorHAnsi" w:cstheme="minorHAnsi"/>
           <w:color w:val="FF0000"/>
           <w:sz w:val="20"/>
           <w:szCs w:val="20"/>
@@ -1201,71 +1191,8 @@
       <w:pPr>
         <w:ind w:left="1440"/>
         <w:rPr>
-          <w:rFonts w:ascii="Courier New" w:hAnsi="Courier New" w:cs="Courier New"/>
-          <w:b/>
-          <w:bCs/>
-          <w:color w:val="FF0000"/>
-          <w:sz w:val="20"/>
-          <w:szCs w:val="20"/>
-        </w:rPr>
-      </w:pPr>
-    </w:p>
-    <w:p>
-      <w:pPr>
-        <w:ind w:left="1440"/>
-        <w:rPr>
-          <w:rFonts w:ascii="Courier New" w:hAnsi="Courier New" w:cs="Courier New"/>
-          <w:b/>
-          <w:bCs/>
-          <w:color w:val="FF0000"/>
-          <w:sz w:val="20"/>
-          <w:szCs w:val="20"/>
-        </w:rPr>
-      </w:pPr>
-    </w:p>
-    <w:p>
-      <w:pPr>
-        <w:ind w:left="1440"/>
-        <w:rPr>
-          <w:rFonts w:ascii="Courier New" w:hAnsi="Courier New" w:cs="Courier New"/>
-          <w:b/>
-          <w:bCs/>
-          <w:color w:val="FF0000"/>
-          <w:sz w:val="20"/>
-          <w:szCs w:val="20"/>
-        </w:rPr>
-      </w:pPr>
-    </w:p>
-    <w:p>
-      <w:pPr>
-        <w:ind w:left="1440"/>
-        <w:rPr>
-          <w:rFonts w:asciiTheme="minorHAnsi" w:hAnsiTheme="minorHAnsi" w:cstheme="minorHAnsi"/>
-          <w:color w:val="FF0000"/>
-          <w:sz w:val="20"/>
-          <w:szCs w:val="20"/>
-        </w:rPr>
-      </w:pPr>
-    </w:p>
-    <w:p>
-      <w:pPr>
-        <w:rPr>
-          <w:rFonts w:asciiTheme="minorHAnsi" w:hAnsiTheme="minorHAnsi" w:cstheme="minorHAnsi"/>
-          <w:b/>
-          <w:bCs/>
-          <w:color w:val="000000" w:themeColor="text1"/>
-          <w:sz w:val="20"/>
-          <w:szCs w:val="20"/>
-        </w:rPr>
-      </w:pPr>
-    </w:p>
-    <w:p>
-      <w:pPr>
-        <w:rPr>
-          <w:rFonts w:asciiTheme="minorHAnsi" w:hAnsiTheme="minorHAnsi" w:cstheme="minorHAnsi"/>
-          <w:b/>
-          <w:bCs/>
-          <w:color w:val="000000" w:themeColor="text1"/>
+          <w:rFonts w:asciiTheme="minorHAnsi" w:hAnsiTheme="minorHAnsi" w:cstheme="minorHAnsi"/>
+          <w:color w:val="FF0000"/>
           <w:sz w:val="20"/>
           <w:szCs w:val="20"/>
         </w:rPr>
@@ -1304,93 +1231,63 @@
           <w:sz w:val="20"/>
           <w:szCs w:val="20"/>
         </w:rPr>
-        <w:t>Does the number of given extras a team gives up during the match seem to matter? Why or why not</w:t>
-      </w:r>
-    </w:p>
-    <w:p>
-      <w:pPr>
-        <w:rPr>
-          <w:rFonts w:asciiTheme="minorHAnsi" w:hAnsiTheme="minorHAnsi" w:cstheme="minorHAnsi"/>
-          <w:color w:val="000000" w:themeColor="text1"/>
-          <w:sz w:val="20"/>
-          <w:szCs w:val="20"/>
-        </w:rPr>
-      </w:pPr>
-    </w:p>
-    <w:p>
-      <w:pPr>
-        <w:rPr>
-          <w:rFonts w:asciiTheme="minorHAnsi" w:hAnsiTheme="minorHAnsi" w:cstheme="minorHAnsi"/>
-          <w:color w:val="FF0000"/>
-          <w:sz w:val="20"/>
-          <w:szCs w:val="20"/>
-        </w:rPr>
-      </w:pPr>
-    </w:p>
-    <w:p>
-      <w:pPr>
-        <w:rPr>
-          <w:rFonts w:asciiTheme="minorHAnsi" w:hAnsiTheme="minorHAnsi" w:cstheme="minorHAnsi"/>
-          <w:color w:val="FF0000"/>
-          <w:sz w:val="20"/>
-          <w:szCs w:val="20"/>
-        </w:rPr>
-      </w:pPr>
-    </w:p>
-    <w:p>
-      <w:pPr>
-        <w:rPr>
-          <w:rFonts w:asciiTheme="minorHAnsi" w:hAnsiTheme="minorHAnsi" w:cstheme="minorHAnsi"/>
-          <w:b/>
-          <w:bCs/>
-          <w:color w:val="000000" w:themeColor="text1"/>
-          <w:sz w:val="20"/>
-          <w:szCs w:val="20"/>
-        </w:rPr>
-      </w:pPr>
-    </w:p>
-    <w:p>
-      <w:pPr>
-        <w:rPr>
-          <w:rFonts w:asciiTheme="minorHAnsi" w:hAnsiTheme="minorHAnsi" w:cstheme="minorHAnsi"/>
-          <w:b/>
-          <w:bCs/>
-          <w:color w:val="000000" w:themeColor="text1"/>
-          <w:sz w:val="20"/>
-          <w:szCs w:val="20"/>
-        </w:rPr>
-      </w:pPr>
-    </w:p>
-    <w:p>
-      <w:pPr>
-        <w:rPr>
-          <w:rFonts w:asciiTheme="minorHAnsi" w:hAnsiTheme="minorHAnsi" w:cstheme="minorHAnsi"/>
-          <w:b/>
-          <w:bCs/>
-          <w:color w:val="000000" w:themeColor="text1"/>
-          <w:sz w:val="20"/>
-          <w:szCs w:val="20"/>
-        </w:rPr>
-      </w:pPr>
-    </w:p>
-    <w:p>
-      <w:pPr>
-        <w:rPr>
-          <w:rFonts w:asciiTheme="minorHAnsi" w:hAnsiTheme="minorHAnsi" w:cstheme="minorHAnsi"/>
-          <w:b/>
-          <w:bCs/>
-          <w:color w:val="000000" w:themeColor="text1"/>
-          <w:sz w:val="20"/>
-          <w:szCs w:val="20"/>
-        </w:rPr>
-      </w:pPr>
-    </w:p>
-    <w:p>
-      <w:pPr>
-        <w:rPr>
-          <w:rFonts w:asciiTheme="minorHAnsi" w:hAnsiTheme="minorHAnsi" w:cstheme="minorHAnsi"/>
-          <w:b/>
-          <w:bCs/>
+        <w:t>Does the number of extras a team gives up during the match seem to matter? Why or why not</w:t>
+      </w:r>
+    </w:p>
+    <w:p>
+      <w:pPr>
+        <w:rPr>
+          <w:rFonts w:asciiTheme="minorHAnsi" w:hAnsiTheme="minorHAnsi" w:cstheme="minorHAnsi"/>
+          <w:color w:val="000000" w:themeColor="text1"/>
+          <w:sz w:val="20"/>
+          <w:szCs w:val="20"/>
+        </w:rPr>
+      </w:pPr>
+    </w:p>
+    <w:p>
+      <w:pPr>
+        <w:rPr>
+          <w:rFonts w:asciiTheme="minorHAnsi" w:hAnsiTheme="minorHAnsi" w:cstheme="minorHAnsi"/>
+          <w:color w:val="000000" w:themeColor="text1"/>
+          <w:sz w:val="20"/>
+          <w:szCs w:val="20"/>
+        </w:rPr>
+      </w:pPr>
+    </w:p>
+    <w:p>
+      <w:pPr>
+        <w:rPr>
+          <w:rFonts w:asciiTheme="minorHAnsi" w:hAnsiTheme="minorHAnsi" w:cstheme="minorHAnsi"/>
+          <w:color w:val="000000" w:themeColor="text1"/>
+          <w:sz w:val="20"/>
+          <w:szCs w:val="20"/>
+        </w:rPr>
+      </w:pPr>
+    </w:p>
+    <w:p>
+      <w:pPr>
+        <w:rPr>
+          <w:rFonts w:asciiTheme="minorHAnsi" w:hAnsiTheme="minorHAnsi" w:cstheme="minorHAnsi"/>
+          <w:color w:val="000000" w:themeColor="text1"/>
+          <w:sz w:val="20"/>
+          <w:szCs w:val="20"/>
+        </w:rPr>
+      </w:pPr>
+    </w:p>
+    <w:p>
+      <w:pPr>
+        <w:rPr>
+          <w:rFonts w:asciiTheme="minorHAnsi" w:hAnsiTheme="minorHAnsi" w:cstheme="minorHAnsi"/>
+          <w:color w:val="000000" w:themeColor="text1"/>
+          <w:sz w:val="20"/>
+          <w:szCs w:val="20"/>
+        </w:rPr>
+      </w:pPr>
+    </w:p>
+    <w:p>
+      <w:pPr>
+        <w:rPr>
+          <w:rFonts w:asciiTheme="minorHAnsi" w:hAnsiTheme="minorHAnsi" w:cstheme="minorHAnsi"/>
           <w:color w:val="000000" w:themeColor="text1"/>
           <w:sz w:val="20"/>
           <w:szCs w:val="20"/>
@@ -1406,18 +1303,21 @@
         </w:numPr>
         <w:rPr>
           <w:rFonts w:asciiTheme="minorHAnsi" w:hAnsiTheme="minorHAnsi" w:cstheme="minorHAnsi"/>
-          <w:color w:val="000000" w:themeColor="text1"/>
-          <w:sz w:val="20"/>
-          <w:szCs w:val="20"/>
-        </w:rPr>
-      </w:pPr>
-      <w:r>
-        <w:rPr>
-          <w:rFonts w:asciiTheme="minorHAnsi" w:hAnsiTheme="minorHAnsi" w:cstheme="minorHAnsi"/>
-          <w:color w:val="000000" w:themeColor="text1"/>
-          <w:sz w:val="20"/>
-          <w:szCs w:val="20"/>
-        </w:rPr>
+          <w:b/>
+          <w:bCs/>
+          <w:color w:val="000000" w:themeColor="text1"/>
+          <w:sz w:val="20"/>
+          <w:szCs w:val="20"/>
+        </w:rPr>
+      </w:pPr>
+      <w:r>
+        <w:rPr>
+          <w:rFonts w:asciiTheme="minorHAnsi" w:hAnsiTheme="minorHAnsi" w:cstheme="minorHAnsi"/>
+          <w:color w:val="000000" w:themeColor="text1"/>
+          <w:sz w:val="20"/>
+          <w:szCs w:val="20"/>
+        </w:rPr>
+        <w:lastRenderedPageBreak/>
         <w:t>Write the logit form and the probability form of the multiple logistic regression model above</w:t>
       </w:r>
       <w:r>
@@ -1432,259 +1332,132 @@
     </w:p>
     <w:p>
       <w:pPr>
-        <w:rPr>
-          <w:rFonts w:asciiTheme="minorHAnsi" w:hAnsiTheme="minorHAnsi" w:cstheme="minorHAnsi"/>
-          <w:b/>
-          <w:bCs/>
-          <w:color w:val="000000" w:themeColor="text1"/>
-          <w:sz w:val="20"/>
-          <w:szCs w:val="20"/>
-        </w:rPr>
-      </w:pPr>
-    </w:p>
-    <w:p>
-      <w:pPr>
-        <w:tabs>
-          <w:tab w:val="left" w:pos="2077"/>
-        </w:tabs>
-        <w:rPr>
-          <w:rFonts w:asciiTheme="minorHAnsi" w:hAnsiTheme="minorHAnsi" w:cstheme="minorHAnsi"/>
-          <w:color w:val="000000" w:themeColor="text1"/>
-          <w:sz w:val="20"/>
-          <w:szCs w:val="20"/>
-        </w:rPr>
-      </w:pPr>
-      <w:r>
-        <w:rPr>
-          <w:rFonts w:asciiTheme="minorHAnsi" w:hAnsiTheme="minorHAnsi" w:cstheme="minorHAnsi"/>
-          <w:color w:val="000000" w:themeColor="text1"/>
-          <w:sz w:val="20"/>
-          <w:szCs w:val="20"/>
-        </w:rPr>
-        <w:t xml:space="preserve">                Logit Form: </w:t>
-      </w:r>
-    </w:p>
-    <w:p>
-      <w:pPr>
-        <w:tabs>
-          <w:tab w:val="left" w:pos="2077"/>
-        </w:tabs>
-        <w:rPr>
-          <w:rFonts w:asciiTheme="minorHAnsi" w:hAnsiTheme="minorHAnsi" w:cstheme="minorHAnsi"/>
-          <w:b/>
-          <w:bCs/>
-          <w:color w:val="FF0000"/>
-          <w:sz w:val="20"/>
-          <w:szCs w:val="20"/>
-        </w:rPr>
-      </w:pPr>
-    </w:p>
-    <w:p>
-      <w:pPr>
-        <w:tabs>
-          <w:tab w:val="left" w:pos="2077"/>
-        </w:tabs>
-        <w:rPr>
-          <w:rFonts w:asciiTheme="minorHAnsi" w:hAnsiTheme="minorHAnsi" w:cstheme="minorHAnsi"/>
-          <w:b/>
-          <w:bCs/>
-          <w:color w:val="FF0000"/>
-          <w:sz w:val="20"/>
-          <w:szCs w:val="20"/>
-        </w:rPr>
-      </w:pPr>
-    </w:p>
-    <w:p>
-      <w:pPr>
-        <w:tabs>
-          <w:tab w:val="left" w:pos="2077"/>
-        </w:tabs>
-        <w:rPr>
-          <w:rFonts w:asciiTheme="minorHAnsi" w:hAnsiTheme="minorHAnsi" w:cstheme="minorHAnsi"/>
-          <w:b/>
-          <w:bCs/>
-          <w:color w:val="FF0000"/>
-          <w:sz w:val="20"/>
-          <w:szCs w:val="20"/>
-        </w:rPr>
-      </w:pPr>
-    </w:p>
-    <w:p>
-      <w:pPr>
-        <w:tabs>
-          <w:tab w:val="left" w:pos="2077"/>
-        </w:tabs>
-        <w:rPr>
-          <w:rFonts w:asciiTheme="minorHAnsi" w:hAnsiTheme="minorHAnsi" w:cstheme="minorHAnsi"/>
-          <w:b/>
-          <w:bCs/>
-          <w:color w:val="FF0000"/>
-          <w:sz w:val="20"/>
-          <w:szCs w:val="20"/>
-        </w:rPr>
-      </w:pPr>
-    </w:p>
-    <w:p>
-      <w:pPr>
-        <w:tabs>
-          <w:tab w:val="left" w:pos="2077"/>
-        </w:tabs>
-        <w:rPr>
-          <w:rFonts w:asciiTheme="minorHAnsi" w:hAnsiTheme="minorHAnsi" w:cstheme="minorHAnsi"/>
-          <w:b/>
-          <w:bCs/>
-          <w:color w:val="FF0000"/>
-          <w:sz w:val="20"/>
-          <w:szCs w:val="20"/>
-        </w:rPr>
-      </w:pPr>
-    </w:p>
-    <w:p>
-      <w:pPr>
-        <w:tabs>
-          <w:tab w:val="left" w:pos="2077"/>
-        </w:tabs>
-        <w:rPr>
-          <w:rFonts w:asciiTheme="minorHAnsi" w:hAnsiTheme="minorHAnsi" w:cstheme="minorHAnsi"/>
-          <w:b/>
-          <w:bCs/>
-          <w:color w:val="FF0000"/>
-          <w:sz w:val="20"/>
-          <w:szCs w:val="20"/>
-        </w:rPr>
-      </w:pPr>
-    </w:p>
-    <w:p>
-      <w:pPr>
-        <w:tabs>
-          <w:tab w:val="left" w:pos="2077"/>
-        </w:tabs>
-        <w:rPr>
-          <w:rFonts w:asciiTheme="minorHAnsi" w:hAnsiTheme="minorHAnsi" w:cstheme="minorHAnsi"/>
-          <w:b/>
-          <w:bCs/>
-          <w:color w:val="FF0000"/>
-          <w:sz w:val="20"/>
-          <w:szCs w:val="20"/>
-        </w:rPr>
-      </w:pPr>
-    </w:p>
-    <w:p>
-      <w:pPr>
-        <w:tabs>
-          <w:tab w:val="left" w:pos="2077"/>
-        </w:tabs>
-        <w:rPr>
-          <w:rFonts w:asciiTheme="minorHAnsi" w:hAnsiTheme="minorHAnsi" w:cstheme="minorHAnsi"/>
-          <w:color w:val="000000" w:themeColor="text1"/>
-          <w:sz w:val="20"/>
-          <w:szCs w:val="20"/>
-        </w:rPr>
-      </w:pPr>
-      <w:r>
-        <w:rPr>
-          <w:rFonts w:asciiTheme="minorHAnsi" w:hAnsiTheme="minorHAnsi" w:cstheme="minorHAnsi"/>
-          <w:color w:val="000000" w:themeColor="text1"/>
-          <w:sz w:val="20"/>
-          <w:szCs w:val="20"/>
-        </w:rPr>
-        <w:t xml:space="preserve">                </w:t>
-      </w:r>
-      <w:r>
-        <w:rPr>
-          <w:rFonts w:asciiTheme="minorHAnsi" w:hAnsiTheme="minorHAnsi" w:cstheme="minorHAnsi"/>
-          <w:color w:val="000000" w:themeColor="text1"/>
-          <w:sz w:val="20"/>
-          <w:szCs w:val="20"/>
-        </w:rPr>
-        <w:t xml:space="preserve">Probability Form: </w:t>
-      </w:r>
-    </w:p>
-    <w:p>
-      <w:pPr>
-        <w:tabs>
-          <w:tab w:val="left" w:pos="2077"/>
-        </w:tabs>
-        <w:rPr>
-          <w:rFonts w:asciiTheme="minorHAnsi" w:hAnsiTheme="minorHAnsi" w:cstheme="minorHAnsi"/>
-          <w:b/>
-          <w:bCs/>
-          <w:color w:val="FF0000"/>
-          <w:sz w:val="20"/>
-          <w:szCs w:val="20"/>
-        </w:rPr>
-      </w:pPr>
-    </w:p>
-    <w:p>
-      <w:pPr>
-        <w:tabs>
-          <w:tab w:val="left" w:pos="2077"/>
-        </w:tabs>
-        <w:rPr>
-          <w:rFonts w:asciiTheme="minorHAnsi" w:hAnsiTheme="minorHAnsi" w:cstheme="minorHAnsi"/>
-          <w:b/>
-          <w:bCs/>
-          <w:color w:val="FF0000"/>
-          <w:sz w:val="20"/>
-          <w:szCs w:val="20"/>
-        </w:rPr>
-      </w:pPr>
-    </w:p>
-    <w:p>
-      <w:pPr>
-        <w:tabs>
-          <w:tab w:val="left" w:pos="2077"/>
-        </w:tabs>
-        <w:rPr>
-          <w:rFonts w:asciiTheme="minorHAnsi" w:hAnsiTheme="minorHAnsi" w:cstheme="minorHAnsi"/>
-          <w:b/>
-          <w:bCs/>
-          <w:color w:val="FF0000"/>
-          <w:sz w:val="20"/>
-          <w:szCs w:val="20"/>
-        </w:rPr>
-      </w:pPr>
-    </w:p>
-    <w:p>
-      <w:pPr>
-        <w:tabs>
-          <w:tab w:val="left" w:pos="2077"/>
-        </w:tabs>
-        <w:rPr>
-          <w:rFonts w:asciiTheme="minorHAnsi" w:hAnsiTheme="minorHAnsi" w:cstheme="minorHAnsi"/>
-          <w:b/>
-          <w:bCs/>
-          <w:color w:val="FF0000"/>
-          <w:sz w:val="20"/>
-          <w:szCs w:val="20"/>
-        </w:rPr>
-      </w:pPr>
-    </w:p>
-    <w:p>
-      <w:pPr>
-        <w:tabs>
-          <w:tab w:val="left" w:pos="2077"/>
-        </w:tabs>
-        <w:rPr>
-          <w:rFonts w:asciiTheme="minorHAnsi" w:hAnsiTheme="minorHAnsi" w:cstheme="minorHAnsi"/>
-          <w:b/>
-          <w:bCs/>
-          <w:color w:val="FF0000"/>
-          <w:sz w:val="20"/>
-          <w:szCs w:val="20"/>
-        </w:rPr>
-      </w:pPr>
-    </w:p>
-    <w:p>
-      <w:pPr>
-        <w:tabs>
-          <w:tab w:val="left" w:pos="2077"/>
-        </w:tabs>
-        <w:rPr>
-          <w:rFonts w:asciiTheme="minorHAnsi" w:hAnsiTheme="minorHAnsi" w:cstheme="minorHAnsi"/>
-          <w:b/>
-          <w:bCs/>
-          <w:color w:val="FF0000"/>
+        <w:pStyle w:val="ListParagraph"/>
+        <w:rPr>
+          <w:rFonts w:asciiTheme="minorHAnsi" w:hAnsiTheme="minorHAnsi" w:cstheme="minorHAnsi"/>
+          <w:b/>
+          <w:bCs/>
+          <w:color w:val="000000" w:themeColor="text1"/>
+          <w:sz w:val="20"/>
+          <w:szCs w:val="20"/>
+        </w:rPr>
+      </w:pPr>
+    </w:p>
+    <w:p>
+      <w:pPr>
+        <w:rPr>
+          <w:rFonts w:asciiTheme="minorHAnsi" w:hAnsiTheme="minorHAnsi" w:cstheme="minorHAnsi"/>
+          <w:b/>
+          <w:bCs/>
+          <w:color w:val="FF0000"/>
+          <w:sz w:val="20"/>
+          <w:szCs w:val="20"/>
+        </w:rPr>
+      </w:pPr>
+    </w:p>
+    <w:p>
+      <w:pPr>
+        <w:rPr>
+          <w:rFonts w:asciiTheme="minorHAnsi" w:hAnsiTheme="minorHAnsi" w:cstheme="minorHAnsi"/>
+          <w:b/>
+          <w:bCs/>
+          <w:color w:val="FF0000"/>
+          <w:sz w:val="20"/>
+          <w:szCs w:val="20"/>
+        </w:rPr>
+      </w:pPr>
+    </w:p>
+    <w:p>
+      <w:pPr>
+        <w:rPr>
+          <w:rFonts w:asciiTheme="minorHAnsi" w:hAnsiTheme="minorHAnsi" w:cstheme="minorHAnsi"/>
+          <w:b/>
+          <w:bCs/>
+          <w:color w:val="FF0000"/>
+          <w:sz w:val="20"/>
+          <w:szCs w:val="20"/>
+        </w:rPr>
+      </w:pPr>
+    </w:p>
+    <w:p>
+      <w:pPr>
+        <w:rPr>
+          <w:rFonts w:asciiTheme="minorHAnsi" w:hAnsiTheme="minorHAnsi" w:cstheme="minorHAnsi"/>
+          <w:b/>
+          <w:bCs/>
+          <w:color w:val="FF0000"/>
+          <w:sz w:val="20"/>
+          <w:szCs w:val="20"/>
+        </w:rPr>
+      </w:pPr>
+    </w:p>
+    <w:p>
+      <w:pPr>
+        <w:rPr>
+          <w:rFonts w:asciiTheme="minorHAnsi" w:hAnsiTheme="minorHAnsi" w:cstheme="minorHAnsi"/>
+          <w:b/>
+          <w:bCs/>
+          <w:color w:val="FF0000"/>
+          <w:sz w:val="20"/>
+          <w:szCs w:val="20"/>
+        </w:rPr>
+      </w:pPr>
+    </w:p>
+    <w:p>
+      <w:pPr>
+        <w:rPr>
+          <w:rFonts w:asciiTheme="minorHAnsi" w:hAnsiTheme="minorHAnsi" w:cstheme="minorHAnsi"/>
+          <w:b/>
+          <w:bCs/>
+          <w:color w:val="FF0000"/>
+          <w:sz w:val="20"/>
+          <w:szCs w:val="20"/>
+        </w:rPr>
+      </w:pPr>
+    </w:p>
+    <w:p>
+      <w:pPr>
+        <w:rPr>
+          <w:rFonts w:asciiTheme="minorHAnsi" w:hAnsiTheme="minorHAnsi" w:cstheme="minorHAnsi"/>
+          <w:b/>
+          <w:bCs/>
+          <w:color w:val="FF0000"/>
+          <w:sz w:val="20"/>
+          <w:szCs w:val="20"/>
+        </w:rPr>
+      </w:pPr>
+    </w:p>
+    <w:p>
+      <w:pPr>
+        <w:rPr>
+          <w:rFonts w:asciiTheme="minorHAnsi" w:hAnsiTheme="minorHAnsi" w:cstheme="minorHAnsi"/>
+          <w:b/>
+          <w:bCs/>
+          <w:color w:val="FF0000"/>
+          <w:sz w:val="20"/>
+          <w:szCs w:val="20"/>
+        </w:rPr>
+      </w:pPr>
+    </w:p>
+    <w:p>
+      <w:pPr>
+        <w:rPr>
+          <w:rFonts w:asciiTheme="minorHAnsi" w:hAnsiTheme="minorHAnsi" w:cstheme="minorHAnsi"/>
+          <w:b/>
+          <w:bCs/>
+          <w:color w:val="FF0000"/>
+          <w:sz w:val="20"/>
+          <w:szCs w:val="20"/>
+        </w:rPr>
+      </w:pPr>
+    </w:p>
+    <w:p>
+      <w:pPr>
+        <w:rPr>
+          <w:rFonts w:asciiTheme="minorHAnsi" w:hAnsiTheme="minorHAnsi" w:cstheme="minorHAnsi"/>
+          <w:b/>
+          <w:bCs/>
+          <w:color w:val="000000" w:themeColor="text1"/>
           <w:sz w:val="20"/>
           <w:szCs w:val="20"/>
         </w:rPr>
@@ -1740,15 +1513,15 @@
           <w:sz w:val="20"/>
           <w:szCs w:val="20"/>
         </w:rPr>
-        <w:t>Find the estimated log odds of a team that starts batting wins the match given they score 265 runs, 8 sixes, and give up 5 extras to the other team</w:t>
-      </w:r>
-      <w:r>
-        <w:rPr>
-          <w:rFonts w:asciiTheme="minorHAnsi" w:hAnsiTheme="minorHAnsi" w:cstheme="minorHAnsi"/>
-          <w:sz w:val="20"/>
-          <w:szCs w:val="20"/>
-        </w:rPr>
-        <w:t xml:space="preserve">. Interpret the result in context. </w:t>
+        <w:t xml:space="preserve">Find the estimated log odds of a team that starts batting wins the match given they score 265 runs, 8 sixes, and give up 5 extras to the other team. </w:t>
+      </w:r>
+      <w:r>
+        <w:rPr>
+          <w:rFonts w:asciiTheme="minorHAnsi" w:hAnsiTheme="minorHAnsi" w:cstheme="minorHAnsi"/>
+          <w:sz w:val="20"/>
+          <w:szCs w:val="20"/>
+        </w:rPr>
+        <w:t xml:space="preserve">Interpret the result in context. </w:t>
       </w:r>
     </w:p>
     <w:p>
@@ -1780,25 +1553,13 @@
         <w:tabs>
           <w:tab w:val="left" w:pos="2077"/>
         </w:tabs>
-        <w:ind w:firstLine="360"/>
-        <w:rPr>
-          <w:rFonts w:asciiTheme="minorHAnsi" w:hAnsiTheme="minorHAnsi" w:cstheme="minorHAnsi"/>
-          <w:b/>
-          <w:bCs/>
-          <w:color w:val="FF0000"/>
-          <w:sz w:val="20"/>
-          <w:szCs w:val="20"/>
-        </w:rPr>
-      </w:pPr>
-      <w:r>
-        <w:rPr>
-          <w:rFonts w:asciiTheme="minorHAnsi" w:hAnsiTheme="minorHAnsi" w:cstheme="minorHAnsi"/>
-          <w:color w:val="FF0000"/>
-          <w:sz w:val="20"/>
-          <w:szCs w:val="20"/>
-        </w:rPr>
-        <w:t xml:space="preserve">         </w:t>
-      </w:r>
+        <w:rPr>
+          <w:rFonts w:asciiTheme="minorHAnsi" w:hAnsiTheme="minorHAnsi" w:cstheme="minorHAnsi"/>
+          <w:color w:val="FF0000"/>
+          <w:sz w:val="20"/>
+          <w:szCs w:val="20"/>
+        </w:rPr>
+      </w:pPr>
     </w:p>
     <w:p>
       <w:pPr>
@@ -1807,6 +1568,7 @@
         </w:tabs>
         <w:rPr>
           <w:rFonts w:asciiTheme="minorHAnsi" w:hAnsiTheme="minorHAnsi" w:cstheme="minorHAnsi"/>
+          <w:color w:val="FF0000"/>
           <w:sz w:val="20"/>
           <w:szCs w:val="20"/>
         </w:rPr>
@@ -1819,6 +1581,59 @@
         </w:tabs>
         <w:rPr>
           <w:rFonts w:asciiTheme="minorHAnsi" w:hAnsiTheme="minorHAnsi" w:cstheme="minorHAnsi"/>
+          <w:color w:val="FF0000"/>
+          <w:sz w:val="20"/>
+          <w:szCs w:val="20"/>
+        </w:rPr>
+      </w:pPr>
+    </w:p>
+    <w:p>
+      <w:pPr>
+        <w:tabs>
+          <w:tab w:val="left" w:pos="2077"/>
+        </w:tabs>
+        <w:rPr>
+          <w:rFonts w:asciiTheme="minorHAnsi" w:hAnsiTheme="minorHAnsi" w:cstheme="minorHAnsi"/>
+          <w:color w:val="FF0000"/>
+          <w:sz w:val="20"/>
+          <w:szCs w:val="20"/>
+        </w:rPr>
+      </w:pPr>
+    </w:p>
+    <w:p>
+      <w:pPr>
+        <w:tabs>
+          <w:tab w:val="left" w:pos="2077"/>
+        </w:tabs>
+        <w:rPr>
+          <w:rFonts w:asciiTheme="minorHAnsi" w:hAnsiTheme="minorHAnsi" w:cstheme="minorHAnsi"/>
+          <w:color w:val="FF0000"/>
+          <w:sz w:val="20"/>
+          <w:szCs w:val="20"/>
+        </w:rPr>
+      </w:pPr>
+    </w:p>
+    <w:p>
+      <w:pPr>
+        <w:tabs>
+          <w:tab w:val="left" w:pos="2077"/>
+        </w:tabs>
+        <w:rPr>
+          <w:rFonts w:asciiTheme="minorHAnsi" w:hAnsiTheme="minorHAnsi" w:cstheme="minorHAnsi"/>
+          <w:color w:val="FF0000"/>
+          <w:sz w:val="20"/>
+          <w:szCs w:val="20"/>
+        </w:rPr>
+      </w:pPr>
+    </w:p>
+    <w:p>
+      <w:pPr>
+        <w:tabs>
+          <w:tab w:val="left" w:pos="2077"/>
+        </w:tabs>
+        <w:rPr>
+          <w:rFonts w:asciiTheme="minorHAnsi" w:hAnsiTheme="minorHAnsi" w:cstheme="minorHAnsi"/>
+          <w:color w:val="FF0000"/>
           <w:sz w:val="20"/>
           <w:szCs w:val="20"/>
         </w:rPr>
@@ -1911,35 +1726,252 @@
     </w:p>
     <w:p>
       <w:pPr>
-        <w:ind w:left="360"/>
-        <w:rPr>
-          <w:rFonts w:asciiTheme="minorHAnsi" w:hAnsiTheme="minorHAnsi" w:cstheme="minorHAnsi"/>
-          <w:color w:val="FF0000"/>
-          <w:sz w:val="20"/>
-          <w:szCs w:val="20"/>
-        </w:rPr>
-      </w:pPr>
-    </w:p>
-    <w:p>
-      <w:pPr>
-        <w:ind w:left="360"/>
-        <w:rPr>
-          <w:rFonts w:asciiTheme="minorHAnsi" w:hAnsiTheme="minorHAnsi" w:cstheme="minorHAnsi"/>
-          <w:color w:val="FF0000"/>
-          <w:sz w:val="20"/>
-          <w:szCs w:val="20"/>
-        </w:rPr>
-      </w:pPr>
-    </w:p>
-    <w:p>
-      <w:pPr>
         <w:tabs>
           <w:tab w:val="left" w:pos="2077"/>
         </w:tabs>
         <w:rPr>
           <w:rFonts w:asciiTheme="minorHAnsi" w:hAnsiTheme="minorHAnsi" w:cstheme="minorHAnsi"/>
-          <w:b/>
-          <w:bCs/>
+          <w:color w:val="FF0000"/>
+          <w:sz w:val="20"/>
+          <w:szCs w:val="20"/>
+          <w:shd w:val="clear" w:color="auto" w:fill="FFFFFF"/>
+        </w:rPr>
+      </w:pPr>
+    </w:p>
+    <w:p>
+      <w:pPr>
+        <w:tabs>
+          <w:tab w:val="left" w:pos="2077"/>
+        </w:tabs>
+        <w:rPr>
+          <w:rFonts w:asciiTheme="minorHAnsi" w:hAnsiTheme="minorHAnsi" w:cstheme="minorHAnsi"/>
+          <w:color w:val="FF0000"/>
+          <w:sz w:val="20"/>
+          <w:szCs w:val="20"/>
+          <w:shd w:val="clear" w:color="auto" w:fill="FFFFFF"/>
+        </w:rPr>
+      </w:pPr>
+    </w:p>
+    <w:p>
+      <w:pPr>
+        <w:tabs>
+          <w:tab w:val="left" w:pos="2077"/>
+        </w:tabs>
+        <w:rPr>
+          <w:rFonts w:asciiTheme="minorHAnsi" w:hAnsiTheme="minorHAnsi" w:cstheme="minorHAnsi"/>
+          <w:color w:val="FF0000"/>
+          <w:sz w:val="20"/>
+          <w:szCs w:val="20"/>
+          <w:shd w:val="clear" w:color="auto" w:fill="FFFFFF"/>
+        </w:rPr>
+      </w:pPr>
+    </w:p>
+    <w:p>
+      <w:pPr>
+        <w:tabs>
+          <w:tab w:val="left" w:pos="2077"/>
+        </w:tabs>
+        <w:rPr>
+          <w:rFonts w:asciiTheme="minorHAnsi" w:hAnsiTheme="minorHAnsi" w:cstheme="minorHAnsi"/>
+          <w:color w:val="FF0000"/>
+          <w:sz w:val="20"/>
+          <w:szCs w:val="20"/>
+          <w:shd w:val="clear" w:color="auto" w:fill="FFFFFF"/>
+        </w:rPr>
+      </w:pPr>
+    </w:p>
+    <w:p>
+      <w:pPr>
+        <w:tabs>
+          <w:tab w:val="left" w:pos="2077"/>
+        </w:tabs>
+        <w:rPr>
+          <w:rFonts w:asciiTheme="minorHAnsi" w:hAnsiTheme="minorHAnsi" w:cstheme="minorHAnsi"/>
+          <w:color w:val="FF0000"/>
+          <w:sz w:val="20"/>
+          <w:szCs w:val="20"/>
+        </w:rPr>
+      </w:pPr>
+    </w:p>
+    <w:p>
+      <w:pPr>
+        <w:tabs>
+          <w:tab w:val="left" w:pos="2077"/>
+        </w:tabs>
+        <w:rPr>
+          <w:rFonts w:asciiTheme="minorHAnsi" w:hAnsiTheme="minorHAnsi" w:cstheme="minorHAnsi"/>
+          <w:b/>
+          <w:bCs/>
+          <w:color w:val="000000" w:themeColor="text1"/>
+          <w:sz w:val="20"/>
+          <w:szCs w:val="20"/>
+        </w:rPr>
+      </w:pPr>
+    </w:p>
+    <w:p>
+      <w:pPr>
+        <w:tabs>
+          <w:tab w:val="left" w:pos="2077"/>
+        </w:tabs>
+        <w:rPr>
+          <w:rFonts w:asciiTheme="minorHAnsi" w:hAnsiTheme="minorHAnsi" w:cstheme="minorHAnsi"/>
+          <w:b/>
+          <w:bCs/>
+          <w:color w:val="000000" w:themeColor="text1"/>
+          <w:sz w:val="20"/>
+          <w:szCs w:val="20"/>
+        </w:rPr>
+      </w:pPr>
+    </w:p>
+    <w:p>
+      <w:pPr>
+        <w:tabs>
+          <w:tab w:val="left" w:pos="2077"/>
+        </w:tabs>
+        <w:rPr>
+          <w:rFonts w:asciiTheme="minorHAnsi" w:hAnsiTheme="minorHAnsi" w:cstheme="minorHAnsi"/>
+          <w:b/>
+          <w:bCs/>
+          <w:color w:val="000000" w:themeColor="text1"/>
+          <w:sz w:val="20"/>
+          <w:szCs w:val="20"/>
+        </w:rPr>
+      </w:pPr>
+    </w:p>
+    <w:p>
+      <w:pPr>
+        <w:tabs>
+          <w:tab w:val="left" w:pos="2077"/>
+        </w:tabs>
+        <w:rPr>
+          <w:rFonts w:asciiTheme="minorHAnsi" w:hAnsiTheme="minorHAnsi" w:cstheme="minorHAnsi"/>
+          <w:b/>
+          <w:bCs/>
+          <w:color w:val="000000" w:themeColor="text1"/>
+          <w:sz w:val="20"/>
+          <w:szCs w:val="20"/>
+        </w:rPr>
+      </w:pPr>
+    </w:p>
+    <w:p>
+      <w:pPr>
+        <w:tabs>
+          <w:tab w:val="left" w:pos="2077"/>
+        </w:tabs>
+        <w:rPr>
+          <w:rFonts w:asciiTheme="minorHAnsi" w:hAnsiTheme="minorHAnsi" w:cstheme="minorHAnsi"/>
+          <w:b/>
+          <w:bCs/>
+          <w:color w:val="000000" w:themeColor="text1"/>
+          <w:sz w:val="20"/>
+          <w:szCs w:val="20"/>
+        </w:rPr>
+      </w:pPr>
+    </w:p>
+    <w:p>
+      <w:pPr>
+        <w:tabs>
+          <w:tab w:val="left" w:pos="2077"/>
+        </w:tabs>
+        <w:rPr>
+          <w:rFonts w:asciiTheme="minorHAnsi" w:hAnsiTheme="minorHAnsi" w:cstheme="minorHAnsi"/>
+          <w:b/>
+          <w:bCs/>
+          <w:color w:val="000000" w:themeColor="text1"/>
+          <w:sz w:val="20"/>
+          <w:szCs w:val="20"/>
+        </w:rPr>
+      </w:pPr>
+    </w:p>
+    <w:p>
+      <w:pPr>
+        <w:pStyle w:val="ListParagraph"/>
+        <w:numPr>
+          <w:ilvl w:val="0"/>
+          <w:numId w:val="3"/>
+        </w:numPr>
+        <w:tabs>
+          <w:tab w:val="left" w:pos="2077"/>
+        </w:tabs>
+        <w:rPr>
+          <w:rFonts w:asciiTheme="minorHAnsi" w:hAnsiTheme="minorHAnsi" w:cstheme="minorHAnsi"/>
+          <w:b/>
+          <w:bCs/>
+          <w:color w:val="000000" w:themeColor="text1"/>
+          <w:sz w:val="20"/>
+          <w:szCs w:val="20"/>
+        </w:rPr>
+      </w:pPr>
+      <w:r>
+        <w:rPr>
+          <w:rFonts w:asciiTheme="minorHAnsi" w:hAnsiTheme="minorHAnsi" w:cstheme="minorHAnsi"/>
+          <w:color w:val="000000" w:themeColor="text1"/>
+          <w:sz w:val="20"/>
+          <w:szCs w:val="20"/>
+        </w:rPr>
+        <w:t>In this model, does the exact number of runs scored by a team or the number of sixes scored by a team seem to matter more when predicting the outcome of the cricket match? Explain.</w:t>
+      </w:r>
+    </w:p>
+    <w:p>
+      <w:pPr>
+        <w:tabs>
+          <w:tab w:val="left" w:pos="2077"/>
+        </w:tabs>
+        <w:rPr>
+          <w:rFonts w:asciiTheme="minorHAnsi" w:hAnsiTheme="minorHAnsi" w:cstheme="minorHAnsi"/>
+          <w:b/>
+          <w:bCs/>
+          <w:color w:val="000000" w:themeColor="text1"/>
+          <w:sz w:val="20"/>
+          <w:szCs w:val="20"/>
+        </w:rPr>
+      </w:pPr>
+    </w:p>
+    <w:p>
+      <w:pPr>
+        <w:rPr>
+          <w:rFonts w:asciiTheme="minorHAnsi" w:hAnsiTheme="minorHAnsi" w:cstheme="minorHAnsi"/>
+          <w:color w:val="FF0000"/>
+          <w:sz w:val="20"/>
+          <w:szCs w:val="20"/>
+        </w:rPr>
+      </w:pPr>
+    </w:p>
+    <w:p>
+      <w:pPr>
+        <w:rPr>
+          <w:rFonts w:asciiTheme="minorHAnsi" w:hAnsiTheme="minorHAnsi" w:cstheme="minorHAnsi"/>
+          <w:color w:val="FF0000"/>
+          <w:sz w:val="20"/>
+          <w:szCs w:val="20"/>
+        </w:rPr>
+      </w:pPr>
+    </w:p>
+    <w:p>
+      <w:pPr>
+        <w:rPr>
+          <w:rFonts w:asciiTheme="minorHAnsi" w:hAnsiTheme="minorHAnsi" w:cstheme="minorHAnsi"/>
+          <w:color w:val="FF0000"/>
+          <w:sz w:val="20"/>
+          <w:szCs w:val="20"/>
+        </w:rPr>
+      </w:pPr>
+    </w:p>
+    <w:p>
+      <w:pPr>
+        <w:rPr>
+          <w:rFonts w:asciiTheme="minorHAnsi" w:hAnsiTheme="minorHAnsi" w:cstheme="minorHAnsi"/>
+          <w:color w:val="FF0000"/>
+          <w:sz w:val="20"/>
+          <w:szCs w:val="20"/>
+        </w:rPr>
+      </w:pPr>
+    </w:p>
+    <w:p>
+      <w:pPr>
+        <w:rPr>
+          <w:rFonts w:asciiTheme="minorHAnsi" w:hAnsiTheme="minorHAnsi" w:cstheme="minorHAnsi"/>
+          <w:color w:val="FF0000"/>
           <w:sz w:val="20"/>
           <w:szCs w:val="20"/>
         </w:rPr>

</xml_diff>